<commit_message>
-> There are many annotations where we have to learn here they are moving to java config.
</commit_message>
<xml_diff>
--- a/Spring Notes.docx
+++ b/Spring Notes.docx
@@ -229,6 +229,250 @@
         </w:rPr>
         <w:t>If you want to inject nurse into doctor, we can do this, by getteres and setters by having a paramter int the class of doctor.</w:t>
       </w:r>
+      <w:r>
+        <w:rPr>
+          <w:rFonts w:hint="default"/>
+          <w:lang w:val="en-US"/>
+        </w:rPr>
+        <w:br w:type="textWrapping"/>
+      </w:r>
+      <w:r>
+        <w:rPr>
+          <w:rFonts w:hint="default"/>
+          <w:lang w:val="en-US"/>
+        </w:rPr>
+        <w:br w:type="textWrapping"/>
+      </w:r>
+    </w:p>
+    <w:p>
+      <w:pPr>
+        <w:rPr>
+          <w:rFonts w:hint="default"/>
+          <w:b/>
+          <w:bCs/>
+          <w:i w:val="0"/>
+          <w:iCs w:val="0"/>
+          <w:sz w:val="28"/>
+          <w:szCs w:val="28"/>
+          <w:u w:val="single"/>
+          <w:lang w:val="en-US"/>
+        </w:rPr>
+      </w:pPr>
+      <w:r>
+        <w:rPr>
+          <w:rFonts w:hint="default"/>
+          <w:b/>
+          <w:bCs/>
+          <w:i w:val="0"/>
+          <w:iCs w:val="0"/>
+          <w:sz w:val="28"/>
+          <w:szCs w:val="28"/>
+          <w:u w:val="single"/>
+          <w:lang w:val="en-US"/>
+        </w:rPr>
+        <w:t>Annotations start</w:t>
+      </w:r>
+    </w:p>
+    <w:p>
+      <w:pPr>
+        <w:rPr>
+          <w:rFonts w:hint="default"/>
+          <w:b/>
+          <w:bCs/>
+          <w:i w:val="0"/>
+          <w:iCs w:val="0"/>
+          <w:sz w:val="28"/>
+          <w:szCs w:val="28"/>
+          <w:u w:val="single"/>
+          <w:lang w:val="en-US"/>
+        </w:rPr>
+      </w:pPr>
+    </w:p>
+    <w:p>
+      <w:r>
+        <w:drawing>
+          <wp:inline distT="0" distB="0" distL="114300" distR="114300">
+            <wp:extent cx="5268595" cy="578485"/>
+            <wp:effectExtent l="0" t="0" r="8255" b="12065"/>
+            <wp:docPr id="3" name="Picture 3"/>
+            <wp:cNvGraphicFramePr>
+              <a:graphicFrameLocks xmlns:a="http://schemas.openxmlformats.org/drawingml/2006/main" noChangeAspect="1"/>
+            </wp:cNvGraphicFramePr>
+            <a:graphic xmlns:a="http://schemas.openxmlformats.org/drawingml/2006/main">
+              <a:graphicData uri="http://schemas.openxmlformats.org/drawingml/2006/picture">
+                <pic:pic xmlns:pic="http://schemas.openxmlformats.org/drawingml/2006/picture">
+                  <pic:nvPicPr>
+                    <pic:cNvPr id="3" name="Picture 3"/>
+                    <pic:cNvPicPr>
+                      <a:picLocks noChangeAspect="1"/>
+                    </pic:cNvPicPr>
+                  </pic:nvPicPr>
+                  <pic:blipFill>
+                    <a:blip r:embed="rId6"/>
+                    <a:stretch>
+                      <a:fillRect/>
+                    </a:stretch>
+                  </pic:blipFill>
+                  <pic:spPr>
+                    <a:xfrm>
+                      <a:off x="0" y="0"/>
+                      <a:ext cx="5268595" cy="578485"/>
+                    </a:xfrm>
+                    <a:prstGeom prst="rect">
+                      <a:avLst/>
+                    </a:prstGeom>
+                    <a:noFill/>
+                    <a:ln>
+                      <a:noFill/>
+                    </a:ln>
+                  </pic:spPr>
+                </pic:pic>
+              </a:graphicData>
+            </a:graphic>
+          </wp:inline>
+        </w:drawing>
+      </w:r>
+    </w:p>
+    <w:p/>
+    <w:p/>
+    <w:p>
+      <w:pPr>
+        <w:rPr>
+          <w:rFonts w:hint="default"/>
+          <w:lang w:val="en-US"/>
+        </w:rPr>
+      </w:pPr>
+      <w:r>
+        <w:rPr>
+          <w:rFonts w:hint="default"/>
+          <w:lang w:val="en-US"/>
+        </w:rPr>
+        <w:t>We add this line</w:t>
+      </w:r>
+    </w:p>
+    <w:p>
+      <w:pPr>
+        <w:rPr>
+          <w:rFonts w:hint="default"/>
+          <w:lang w:val="en-US"/>
+        </w:rPr>
+      </w:pPr>
+    </w:p>
+    <w:p>
+      <w:r>
+        <w:drawing>
+          <wp:inline distT="0" distB="0" distL="114300" distR="114300">
+            <wp:extent cx="5267960" cy="356235"/>
+            <wp:effectExtent l="0" t="0" r="8890" b="5715"/>
+            <wp:docPr id="4" name="Picture 4"/>
+            <wp:cNvGraphicFramePr>
+              <a:graphicFrameLocks xmlns:a="http://schemas.openxmlformats.org/drawingml/2006/main" noChangeAspect="1"/>
+            </wp:cNvGraphicFramePr>
+            <a:graphic xmlns:a="http://schemas.openxmlformats.org/drawingml/2006/main">
+              <a:graphicData uri="http://schemas.openxmlformats.org/drawingml/2006/picture">
+                <pic:pic xmlns:pic="http://schemas.openxmlformats.org/drawingml/2006/picture">
+                  <pic:nvPicPr>
+                    <pic:cNvPr id="4" name="Picture 4"/>
+                    <pic:cNvPicPr>
+                      <a:picLocks noChangeAspect="1"/>
+                    </pic:cNvPicPr>
+                  </pic:nvPicPr>
+                  <pic:blipFill>
+                    <a:blip r:embed="rId7"/>
+                    <a:stretch>
+                      <a:fillRect/>
+                    </a:stretch>
+                  </pic:blipFill>
+                  <pic:spPr>
+                    <a:xfrm>
+                      <a:off x="0" y="0"/>
+                      <a:ext cx="5267960" cy="356235"/>
+                    </a:xfrm>
+                    <a:prstGeom prst="rect">
+                      <a:avLst/>
+                    </a:prstGeom>
+                    <a:noFill/>
+                    <a:ln>
+                      <a:noFill/>
+                    </a:ln>
+                  </pic:spPr>
+                </pic:pic>
+              </a:graphicData>
+            </a:graphic>
+          </wp:inline>
+        </w:drawing>
+      </w:r>
+    </w:p>
+    <w:p/>
+    <w:p>
+      <w:pPr>
+        <w:rPr>
+          <w:rFonts w:hint="default"/>
+          <w:lang w:val="en-US"/>
+        </w:rPr>
+      </w:pPr>
+      <w:r>
+        <w:rPr>
+          <w:rFonts w:hint="default"/>
+          <w:lang w:val="en-US"/>
+        </w:rPr>
+        <w:t>In xml to show spring where to find our componenets</w:t>
+      </w:r>
+    </w:p>
+    <w:p>
+      <w:pPr>
+        <w:rPr>
+          <w:rFonts w:hint="default"/>
+          <w:lang w:val="en-US"/>
+        </w:rPr>
+      </w:pPr>
+      <w:r>
+        <w:rPr>
+          <w:rFonts w:hint="default"/>
+          <w:lang w:val="en-US"/>
+        </w:rPr>
+        <w:t>.</w:t>
+      </w:r>
+    </w:p>
+    <w:p>
+      <w:pPr>
+        <w:rPr>
+          <w:rFonts w:hint="default"/>
+          <w:lang w:val="en-US"/>
+        </w:rPr>
+      </w:pPr>
+    </w:p>
+    <w:p>
+      <w:pPr>
+        <w:pStyle w:val="4"/>
+        <w:keepNext w:val="0"/>
+        <w:keepLines w:val="0"/>
+        <w:widowControl/>
+        <w:suppressLineNumbers w:val="0"/>
+        <w:rPr>
+          <w:rFonts w:ascii="monospace" w:hAnsi="monospace" w:eastAsia="monospace" w:cs="monospace"/>
+          <w:sz w:val="19"/>
+          <w:szCs w:val="19"/>
+        </w:rPr>
+      </w:pPr>
+      <w:r>
+        <w:rPr>
+          <w:rFonts w:hint="default" w:ascii="monospace" w:hAnsi="monospace" w:eastAsia="monospace" w:cs="monospace"/>
+          <w:color w:val="BCBEC4"/>
+          <w:sz w:val="19"/>
+          <w:szCs w:val="19"/>
+          <w:shd w:val="clear" w:fill="1E1F22"/>
+        </w:rPr>
+        <w:t xml:space="preserve">-&gt; There are many annotations where we have to learn here they are moving to java config. </w:t>
+      </w:r>
+    </w:p>
+    <w:p>
+      <w:pPr>
+        <w:rPr>
+          <w:rFonts w:hint="default"/>
+          <w:lang w:val="en-US"/>
+        </w:rPr>
+      </w:pPr>
       <w:bookmarkStart w:id="0" w:name="_GoBack"/>
       <w:bookmarkEnd w:id="0"/>
     </w:p>
@@ -247,7 +491,7 @@
   <w:docDefaults>
     <w:rPrDefault>
       <w:rPr>
-        <w:rFonts w:asciiTheme="minorHAnsi" w:hAnsiTheme="minorHAnsi" w:eastAsiaTheme="minorEastAsia" w:cstheme="minorBidi"/>
+        <w:rFonts w:ascii="Times New Roman" w:hAnsi="Times New Roman" w:eastAsia="SimSun" w:cs="Times New Roman"/>
       </w:rPr>
     </w:rPrDefault>
     <w:pPrDefault/>
@@ -530,6 +774,38 @@
       </w:tblCellMar>
     </w:tblPr>
   </w:style>
+  <w:style w:type="paragraph" w:styleId="4">
+    <w:name w:val="HTML Preformatted"/>
+    <w:uiPriority w:val="0"/>
+    <w:pPr>
+      <w:tabs>
+        <w:tab w:val="left" w:pos="916"/>
+        <w:tab w:val="left" w:pos="1832"/>
+        <w:tab w:val="left" w:pos="2748"/>
+        <w:tab w:val="left" w:pos="3664"/>
+        <w:tab w:val="left" w:pos="4580"/>
+        <w:tab w:val="left" w:pos="5496"/>
+        <w:tab w:val="left" w:pos="6412"/>
+        <w:tab w:val="left" w:pos="7328"/>
+        <w:tab w:val="left" w:pos="8244"/>
+        <w:tab w:val="left" w:pos="9160"/>
+        <w:tab w:val="left" w:pos="10076"/>
+        <w:tab w:val="left" w:pos="10992"/>
+        <w:tab w:val="left" w:pos="11908"/>
+        <w:tab w:val="left" w:pos="12824"/>
+        <w:tab w:val="left" w:pos="13740"/>
+        <w:tab w:val="left" w:pos="14656"/>
+      </w:tabs>
+      <w:jc w:val="left"/>
+    </w:pPr>
+    <w:rPr>
+      <w:rFonts w:hint="eastAsia" w:ascii="SimSun" w:hAnsi="SimSun" w:eastAsia="SimSun" w:cs="SimSun"/>
+      <w:kern w:val="0"/>
+      <w:sz w:val="24"/>
+      <w:szCs w:val="24"/>
+      <w:lang w:val="en-US" w:eastAsia="zh-CN" w:bidi="ar"/>
+    </w:rPr>
+  </w:style>
 </w:styles>
 </file>
 

</xml_diff>

<commit_message>
This is the start of AOP
</commit_message>
<xml_diff>
--- a/Spring Notes.docx
+++ b/Spring Notes.docx
@@ -786,7 +786,61 @@
         <w:br/>
       </w:r>
     </w:p>
-    <w:p/>
+    <w:p>
+      <w:pPr>
+        <w:rPr>
+          <w:b/>
+          <w:bCs/>
+          <w:sz w:val="32"/>
+          <w:szCs w:val="32"/>
+          <w:u w:val="single"/>
+        </w:rPr>
+      </w:pPr>
+      <w:r>
+        <w:rPr>
+          <w:b/>
+          <w:bCs/>
+          <w:sz w:val="32"/>
+          <w:szCs w:val="32"/>
+          <w:u w:val="single"/>
+        </w:rPr>
+        <w:t>AOP</w:t>
+      </w:r>
+    </w:p>
+    <w:p>
+      <w:pPr>
+        <w:rPr>
+          <w:b/>
+          <w:bCs/>
+          <w:sz w:val="32"/>
+          <w:szCs w:val="32"/>
+          <w:u w:val="single"/>
+        </w:rPr>
+      </w:pPr>
+    </w:p>
+    <w:p>
+      <w:pPr>
+        <w:rPr>
+          <w:sz w:val="24"/>
+          <w:szCs w:val="24"/>
+        </w:rPr>
+      </w:pPr>
+      <w:r>
+        <w:rPr>
+          <w:sz w:val="24"/>
+          <w:szCs w:val="24"/>
+        </w:rPr>
+        <w:t>Remove cross cutting concerns like authenticating (Boiler code) from business logic.</w:t>
+      </w:r>
+    </w:p>
+    <w:p>
+      <w:pPr>
+        <w:rPr>
+          <w:sz w:val="24"/>
+          <w:szCs w:val="24"/>
+        </w:rPr>
+      </w:pPr>
+    </w:p>
     <w:sectPr>
       <w:pgSz w:w="11906" w:h="16838"/>
       <w:pgMar w:top="1440" w:right="1800" w:bottom="1440" w:left="1800" w:header="720" w:footer="720" w:gutter="0"/>

</xml_diff>

<commit_message>
Will be deleting all the files, and adding the copies of the starter files
</commit_message>
<xml_diff>
--- a/Spring Notes.docx
+++ b/Spring Notes.docx
@@ -702,6 +702,9 @@
         </w:tabs>
       </w:pPr>
       <w:r>
+        <w:rPr>
+          <w:noProof/>
+        </w:rPr>
         <w:lastRenderedPageBreak/>
         <w:drawing>
           <wp:inline distT="0" distB="0" distL="0" distR="0" wp14:anchorId="309BA227" wp14:editId="5DA88E2E">
@@ -832,6 +835,149 @@
         </w:rPr>
         <w:t>Remove cross cutting concerns like authenticating (Boiler code) from business logic.</w:t>
       </w:r>
+    </w:p>
+    <w:p>
+      <w:pPr>
+        <w:rPr>
+          <w:sz w:val="24"/>
+          <w:szCs w:val="24"/>
+        </w:rPr>
+      </w:pPr>
+    </w:p>
+    <w:p>
+      <w:pPr>
+        <w:rPr>
+          <w:b/>
+          <w:bCs/>
+          <w:sz w:val="24"/>
+          <w:szCs w:val="24"/>
+          <w:u w:val="single"/>
+        </w:rPr>
+      </w:pPr>
+      <w:r>
+        <w:rPr>
+          <w:b/>
+          <w:bCs/>
+          <w:sz w:val="24"/>
+          <w:szCs w:val="24"/>
+          <w:u w:val="single"/>
+        </w:rPr>
+        <w:t>What is Spring Boot</w:t>
+      </w:r>
+    </w:p>
+    <w:p>
+      <w:pPr>
+        <w:rPr>
+          <w:b/>
+          <w:bCs/>
+          <w:sz w:val="24"/>
+          <w:szCs w:val="24"/>
+          <w:u w:val="single"/>
+        </w:rPr>
+      </w:pPr>
+    </w:p>
+    <w:p>
+      <w:pPr>
+        <w:rPr>
+          <w:sz w:val="24"/>
+          <w:szCs w:val="24"/>
+        </w:rPr>
+      </w:pPr>
+      <w:r>
+        <w:rPr>
+          <w:sz w:val="24"/>
+          <w:szCs w:val="24"/>
+        </w:rPr>
+        <w:t>Spring is a framework to create enterprise ready applications. Spring Boot is extension of Spring.</w:t>
+      </w:r>
+    </w:p>
+    <w:p>
+      <w:pPr>
+        <w:rPr>
+          <w:sz w:val="24"/>
+          <w:szCs w:val="24"/>
+        </w:rPr>
+      </w:pPr>
+    </w:p>
+    <w:p>
+      <w:pPr>
+        <w:rPr>
+          <w:sz w:val="24"/>
+          <w:szCs w:val="24"/>
+        </w:rPr>
+      </w:pPr>
+      <w:r>
+        <w:rPr>
+          <w:sz w:val="24"/>
+          <w:szCs w:val="24"/>
+        </w:rPr>
+        <w:t>Spring Boot provides different starter templates with all the dependencies.</w:t>
+      </w:r>
+      <w:r>
+        <w:rPr>
+          <w:sz w:val="24"/>
+          <w:szCs w:val="24"/>
+        </w:rPr>
+        <w:t xml:space="preserve"> It provides Auto Configuration.</w:t>
+      </w:r>
+    </w:p>
+    <w:p>
+      <w:pPr>
+        <w:rPr>
+          <w:sz w:val="24"/>
+          <w:szCs w:val="24"/>
+        </w:rPr>
+      </w:pPr>
+    </w:p>
+    <w:p>
+      <w:pPr>
+        <w:rPr>
+          <w:sz w:val="24"/>
+          <w:szCs w:val="24"/>
+        </w:rPr>
+      </w:pPr>
+      <w:r>
+        <w:rPr>
+          <w:b/>
+          <w:bCs/>
+          <w:sz w:val="24"/>
+          <w:szCs w:val="24"/>
+          <w:u w:val="single"/>
+        </w:rPr>
+        <w:t>Dependency Injection</w:t>
+      </w:r>
+    </w:p>
+    <w:p>
+      <w:pPr>
+        <w:rPr>
+          <w:sz w:val="24"/>
+          <w:szCs w:val="24"/>
+        </w:rPr>
+      </w:pPr>
+    </w:p>
+    <w:p>
+      <w:pPr>
+        <w:rPr>
+          <w:sz w:val="24"/>
+          <w:szCs w:val="24"/>
+        </w:rPr>
+      </w:pPr>
+    </w:p>
+    <w:p>
+      <w:pPr>
+        <w:rPr>
+          <w:sz w:val="24"/>
+          <w:szCs w:val="24"/>
+        </w:rPr>
+      </w:pPr>
+    </w:p>
+    <w:p>
+      <w:pPr>
+        <w:rPr>
+          <w:sz w:val="24"/>
+          <w:szCs w:val="24"/>
+        </w:rPr>
+      </w:pPr>
     </w:p>
     <w:p>
       <w:pPr>

</xml_diff>

<commit_message>
-> 2:06:02 -> h2 DB configured -> Simple controller added -> More dependencies added
</commit_message>
<xml_diff>
--- a/Spring Notes.docx
+++ b/Spring Notes.docx
@@ -864,40 +864,183 @@
         </w:rPr>
         <w:t>Checking name</w:t>
       </w:r>
+    </w:p>
+    <w:p>
+      <w:pPr>
+        <w:rPr>
+          <w:sz w:val="24"/>
+          <w:szCs w:val="24"/>
+        </w:rPr>
+      </w:pPr>
+    </w:p>
+    <w:p>
+      <w:pPr>
+        <w:rPr>
+          <w:sz w:val="24"/>
+          <w:szCs w:val="24"/>
+        </w:rPr>
+      </w:pPr>
+    </w:p>
+    <w:p>
+      <w:pPr>
+        <w:rPr>
+          <w:sz w:val="24"/>
+          <w:szCs w:val="24"/>
+        </w:rPr>
+      </w:pPr>
+    </w:p>
+    <w:p>
+      <w:r>
+        <w:drawing>
+          <wp:inline distT="0" distB="0" distL="114300" distR="114300">
+            <wp:extent cx="5269230" cy="4001135"/>
+            <wp:effectExtent l="0" t="0" r="7620" b="18415"/>
+            <wp:docPr id="7" name="Picture 1"/>
+            <wp:cNvGraphicFramePr>
+              <a:graphicFrameLocks xmlns:a="http://schemas.openxmlformats.org/drawingml/2006/main" noChangeAspect="1"/>
+            </wp:cNvGraphicFramePr>
+            <a:graphic xmlns:a="http://schemas.openxmlformats.org/drawingml/2006/main">
+              <a:graphicData uri="http://schemas.openxmlformats.org/drawingml/2006/picture">
+                <pic:pic xmlns:pic="http://schemas.openxmlformats.org/drawingml/2006/picture">
+                  <pic:nvPicPr>
+                    <pic:cNvPr id="7" name="Picture 1"/>
+                    <pic:cNvPicPr>
+                      <a:picLocks noChangeAspect="1"/>
+                    </pic:cNvPicPr>
+                  </pic:nvPicPr>
+                  <pic:blipFill>
+                    <a:blip r:embed="rId11"/>
+                    <a:stretch>
+                      <a:fillRect/>
+                    </a:stretch>
+                  </pic:blipFill>
+                  <pic:spPr>
+                    <a:xfrm>
+                      <a:off x="0" y="0"/>
+                      <a:ext cx="5269230" cy="4001135"/>
+                    </a:xfrm>
+                    <a:prstGeom prst="rect">
+                      <a:avLst/>
+                    </a:prstGeom>
+                    <a:noFill/>
+                    <a:ln>
+                      <a:noFill/>
+                    </a:ln>
+                  </pic:spPr>
+                </pic:pic>
+              </a:graphicData>
+            </a:graphic>
+          </wp:inline>
+        </w:drawing>
+      </w:r>
+    </w:p>
+    <w:p/>
+    <w:p>
+      <w:pPr>
+        <w:rPr>
+          <w:rFonts w:hint="default"/>
+          <w:lang w:val="en-US"/>
+        </w:rPr>
+      </w:pPr>
+      <w:r>
+        <w:rPr>
+          <w:rFonts w:hint="default"/>
+          <w:lang w:val="en-US"/>
+        </w:rPr>
+        <w:t>All the business logic that we ant to deal with the data which comes from the DB we do it in the service layer.</w:t>
+      </w:r>
+      <w:r>
+        <w:rPr>
+          <w:rFonts w:hint="default"/>
+          <w:lang w:val="en-US"/>
+        </w:rPr>
+        <w:br w:type="textWrapping"/>
+      </w:r>
+      <w:r>
+        <w:rPr>
+          <w:rFonts w:hint="default"/>
+          <w:lang w:val="en-US"/>
+        </w:rPr>
+        <w:br w:type="textWrapping"/>
+      </w:r>
+      <w:r>
+        <w:rPr>
+          <w:rFonts w:hint="default"/>
+          <w:lang w:val="en-US"/>
+        </w:rPr>
+        <w:t>Data Access or Respiratory Layer is the layer which is responsibly for interacting with the DB.</w:t>
+      </w:r>
+    </w:p>
+    <w:p>
+      <w:pPr>
+        <w:rPr>
+          <w:rFonts w:hint="default"/>
+          <w:lang w:val="en-US"/>
+        </w:rPr>
+      </w:pPr>
+    </w:p>
+    <w:p>
+      <w:r>
+        <w:drawing>
+          <wp:inline distT="0" distB="0" distL="114300" distR="114300">
+            <wp:extent cx="5257800" cy="2694940"/>
+            <wp:effectExtent l="0" t="0" r="0" b="10160"/>
+            <wp:docPr id="8" name="Picture 2"/>
+            <wp:cNvGraphicFramePr>
+              <a:graphicFrameLocks xmlns:a="http://schemas.openxmlformats.org/drawingml/2006/main" noChangeAspect="1"/>
+            </wp:cNvGraphicFramePr>
+            <a:graphic xmlns:a="http://schemas.openxmlformats.org/drawingml/2006/main">
+              <a:graphicData uri="http://schemas.openxmlformats.org/drawingml/2006/picture">
+                <pic:pic xmlns:pic="http://schemas.openxmlformats.org/drawingml/2006/picture">
+                  <pic:nvPicPr>
+                    <pic:cNvPr id="8" name="Picture 2"/>
+                    <pic:cNvPicPr>
+                      <a:picLocks noChangeAspect="1"/>
+                    </pic:cNvPicPr>
+                  </pic:nvPicPr>
+                  <pic:blipFill>
+                    <a:blip r:embed="rId12"/>
+                    <a:stretch>
+                      <a:fillRect/>
+                    </a:stretch>
+                  </pic:blipFill>
+                  <pic:spPr>
+                    <a:xfrm>
+                      <a:off x="0" y="0"/>
+                      <a:ext cx="5257800" cy="2694940"/>
+                    </a:xfrm>
+                    <a:prstGeom prst="rect">
+                      <a:avLst/>
+                    </a:prstGeom>
+                    <a:noFill/>
+                    <a:ln>
+                      <a:noFill/>
+                    </a:ln>
+                  </pic:spPr>
+                </pic:pic>
+              </a:graphicData>
+            </a:graphic>
+          </wp:inline>
+        </w:drawing>
+      </w:r>
+    </w:p>
+    <w:p/>
+    <w:p>
+      <w:pPr>
+        <w:rPr>
+          <w:rFonts w:hint="default"/>
+          <w:lang w:val="en-US"/>
+        </w:rPr>
+      </w:pPr>
+      <w:r>
+        <w:rPr>
+          <w:rFonts w:hint="default"/>
+          <w:lang w:val="en-US"/>
+        </w:rPr>
+        <w:t>After configuration of h2 DB, adding things in the application file and then pom.xml file and then if you go to this URL you will get this.</w:t>
+      </w:r>
       <w:bookmarkStart w:id="0" w:name="_GoBack"/>
       <w:bookmarkEnd w:id="0"/>
-    </w:p>
-    <w:p>
-      <w:pPr>
-        <w:rPr>
-          <w:sz w:val="24"/>
-          <w:szCs w:val="24"/>
-        </w:rPr>
-      </w:pPr>
-    </w:p>
-    <w:p>
-      <w:pPr>
-        <w:rPr>
-          <w:sz w:val="24"/>
-          <w:szCs w:val="24"/>
-        </w:rPr>
-      </w:pPr>
-    </w:p>
-    <w:p>
-      <w:pPr>
-        <w:rPr>
-          <w:sz w:val="24"/>
-          <w:szCs w:val="24"/>
-        </w:rPr>
-      </w:pPr>
-    </w:p>
-    <w:p>
-      <w:pPr>
-        <w:rPr>
-          <w:sz w:val="24"/>
-          <w:szCs w:val="24"/>
-        </w:rPr>
-      </w:pPr>
     </w:p>
     <w:sectPr>
       <w:pgSz w:w="11906" w:h="16838"/>

</xml_diff>

<commit_message>
-> Basic CRUD OPERATIONS for department completed 2:43:32
</commit_message>
<xml_diff>
--- a/Spring Notes.docx
+++ b/Spring Notes.docx
@@ -1038,6 +1038,253 @@
           <w:lang w:val="en-US"/>
         </w:rPr>
         <w:t>After configuration of h2 DB, adding things in the application file and then pom.xml file and then if you go to this URL you will get this.</w:t>
+      </w:r>
+    </w:p>
+    <w:p>
+      <w:pPr>
+        <w:rPr>
+          <w:rFonts w:hint="default"/>
+          <w:lang w:val="en-US"/>
+        </w:rPr>
+      </w:pPr>
+    </w:p>
+    <w:p>
+      <w:pPr>
+        <w:rPr>
+          <w:rFonts w:hint="default"/>
+          <w:lang w:val="en-US"/>
+        </w:rPr>
+      </w:pPr>
+    </w:p>
+    <w:p>
+      <w:r>
+        <w:drawing>
+          <wp:inline distT="0" distB="0" distL="114300" distR="114300">
+            <wp:extent cx="5264150" cy="2959735"/>
+            <wp:effectExtent l="0" t="0" r="12700" b="12065"/>
+            <wp:docPr id="9" name="Picture 1"/>
+            <wp:cNvGraphicFramePr>
+              <a:graphicFrameLocks xmlns:a="http://schemas.openxmlformats.org/drawingml/2006/main" noChangeAspect="1"/>
+            </wp:cNvGraphicFramePr>
+            <a:graphic xmlns:a="http://schemas.openxmlformats.org/drawingml/2006/main">
+              <a:graphicData uri="http://schemas.openxmlformats.org/drawingml/2006/picture">
+                <pic:pic xmlns:pic="http://schemas.openxmlformats.org/drawingml/2006/picture">
+                  <pic:nvPicPr>
+                    <pic:cNvPr id="9" name="Picture 1"/>
+                    <pic:cNvPicPr>
+                      <a:picLocks noChangeAspect="1"/>
+                    </pic:cNvPicPr>
+                  </pic:nvPicPr>
+                  <pic:blipFill>
+                    <a:blip r:embed="rId13"/>
+                    <a:stretch>
+                      <a:fillRect/>
+                    </a:stretch>
+                  </pic:blipFill>
+                  <pic:spPr>
+                    <a:xfrm>
+                      <a:off x="0" y="0"/>
+                      <a:ext cx="5264150" cy="2959735"/>
+                    </a:xfrm>
+                    <a:prstGeom prst="rect">
+                      <a:avLst/>
+                    </a:prstGeom>
+                    <a:noFill/>
+                    <a:ln>
+                      <a:noFill/>
+                    </a:ln>
+                  </pic:spPr>
+                </pic:pic>
+              </a:graphicData>
+            </a:graphic>
+          </wp:inline>
+        </w:drawing>
+      </w:r>
+    </w:p>
+    <w:p/>
+    <w:p/>
+    <w:p>
+      <w:pPr>
+        <w:rPr>
+          <w:rFonts w:hint="default"/>
+          <w:lang w:val="en-US"/>
+        </w:rPr>
+      </w:pPr>
+      <w:r>
+        <w:rPr>
+          <w:rFonts w:hint="default"/>
+          <w:lang w:val="en-US"/>
+        </w:rPr>
+        <w:t>After adding all the entity and department code and all you see that the DB is already there when you login to h2 console.</w:t>
+      </w:r>
+    </w:p>
+    <w:p>
+      <w:pPr>
+        <w:rPr>
+          <w:rFonts w:hint="default"/>
+          <w:lang w:val="en-US"/>
+        </w:rPr>
+      </w:pPr>
+    </w:p>
+    <w:p>
+      <w:r>
+        <w:drawing>
+          <wp:inline distT="0" distB="0" distL="114300" distR="114300">
+            <wp:extent cx="5264150" cy="2959735"/>
+            <wp:effectExtent l="0" t="0" r="12700" b="12065"/>
+            <wp:docPr id="10" name="Picture 2"/>
+            <wp:cNvGraphicFramePr>
+              <a:graphicFrameLocks xmlns:a="http://schemas.openxmlformats.org/drawingml/2006/main" noChangeAspect="1"/>
+            </wp:cNvGraphicFramePr>
+            <a:graphic xmlns:a="http://schemas.openxmlformats.org/drawingml/2006/main">
+              <a:graphicData uri="http://schemas.openxmlformats.org/drawingml/2006/picture">
+                <pic:pic xmlns:pic="http://schemas.openxmlformats.org/drawingml/2006/picture">
+                  <pic:nvPicPr>
+                    <pic:cNvPr id="10" name="Picture 2"/>
+                    <pic:cNvPicPr>
+                      <a:picLocks noChangeAspect="1"/>
+                    </pic:cNvPicPr>
+                  </pic:nvPicPr>
+                  <pic:blipFill>
+                    <a:blip r:embed="rId14"/>
+                    <a:stretch>
+                      <a:fillRect/>
+                    </a:stretch>
+                  </pic:blipFill>
+                  <pic:spPr>
+                    <a:xfrm>
+                      <a:off x="0" y="0"/>
+                      <a:ext cx="5264150" cy="2959735"/>
+                    </a:xfrm>
+                    <a:prstGeom prst="rect">
+                      <a:avLst/>
+                    </a:prstGeom>
+                    <a:noFill/>
+                    <a:ln>
+                      <a:noFill/>
+                    </a:ln>
+                  </pic:spPr>
+                </pic:pic>
+              </a:graphicData>
+            </a:graphic>
+          </wp:inline>
+        </w:drawing>
+      </w:r>
+    </w:p>
+    <w:p/>
+    <w:p>
+      <w:r>
+        <w:drawing>
+          <wp:inline distT="0" distB="0" distL="114300" distR="114300">
+            <wp:extent cx="5264150" cy="2951480"/>
+            <wp:effectExtent l="0" t="0" r="12700" b="1270"/>
+            <wp:docPr id="11" name="Picture 3"/>
+            <wp:cNvGraphicFramePr>
+              <a:graphicFrameLocks xmlns:a="http://schemas.openxmlformats.org/drawingml/2006/main" noChangeAspect="1"/>
+            </wp:cNvGraphicFramePr>
+            <a:graphic xmlns:a="http://schemas.openxmlformats.org/drawingml/2006/main">
+              <a:graphicData uri="http://schemas.openxmlformats.org/drawingml/2006/picture">
+                <pic:pic xmlns:pic="http://schemas.openxmlformats.org/drawingml/2006/picture">
+                  <pic:nvPicPr>
+                    <pic:cNvPr id="11" name="Picture 3"/>
+                    <pic:cNvPicPr>
+                      <a:picLocks noChangeAspect="1"/>
+                    </pic:cNvPicPr>
+                  </pic:nvPicPr>
+                  <pic:blipFill>
+                    <a:blip r:embed="rId15"/>
+                    <a:stretch>
+                      <a:fillRect/>
+                    </a:stretch>
+                  </pic:blipFill>
+                  <pic:spPr>
+                    <a:xfrm>
+                      <a:off x="0" y="0"/>
+                      <a:ext cx="5264150" cy="2951480"/>
+                    </a:xfrm>
+                    <a:prstGeom prst="rect">
+                      <a:avLst/>
+                    </a:prstGeom>
+                    <a:noFill/>
+                    <a:ln>
+                      <a:noFill/>
+                    </a:ln>
+                  </pic:spPr>
+                </pic:pic>
+              </a:graphicData>
+            </a:graphic>
+          </wp:inline>
+        </w:drawing>
+      </w:r>
+    </w:p>
+    <w:p/>
+    <w:p>
+      <w:r>
+        <w:drawing>
+          <wp:inline distT="0" distB="0" distL="114300" distR="114300">
+            <wp:extent cx="5266690" cy="5950585"/>
+            <wp:effectExtent l="0" t="0" r="10160" b="12065"/>
+            <wp:docPr id="12" name="Picture 4"/>
+            <wp:cNvGraphicFramePr>
+              <a:graphicFrameLocks xmlns:a="http://schemas.openxmlformats.org/drawingml/2006/main" noChangeAspect="1"/>
+            </wp:cNvGraphicFramePr>
+            <a:graphic xmlns:a="http://schemas.openxmlformats.org/drawingml/2006/main">
+              <a:graphicData uri="http://schemas.openxmlformats.org/drawingml/2006/picture">
+                <pic:pic xmlns:pic="http://schemas.openxmlformats.org/drawingml/2006/picture">
+                  <pic:nvPicPr>
+                    <pic:cNvPr id="12" name="Picture 4"/>
+                    <pic:cNvPicPr>
+                      <a:picLocks noChangeAspect="1"/>
+                    </pic:cNvPicPr>
+                  </pic:nvPicPr>
+                  <pic:blipFill>
+                    <a:blip r:embed="rId16"/>
+                    <a:stretch>
+                      <a:fillRect/>
+                    </a:stretch>
+                  </pic:blipFill>
+                  <pic:spPr>
+                    <a:xfrm>
+                      <a:off x="0" y="0"/>
+                      <a:ext cx="5266690" cy="5950585"/>
+                    </a:xfrm>
+                    <a:prstGeom prst="rect">
+                      <a:avLst/>
+                    </a:prstGeom>
+                    <a:noFill/>
+                    <a:ln>
+                      <a:noFill/>
+                    </a:ln>
+                  </pic:spPr>
+                </pic:pic>
+              </a:graphicData>
+            </a:graphic>
+          </wp:inline>
+        </w:drawing>
+      </w:r>
+    </w:p>
+    <w:p/>
+    <w:p>
+      <w:pPr>
+        <w:rPr>
+          <w:rFonts w:hint="default"/>
+          <w:lang w:val="en-US"/>
+        </w:rPr>
+      </w:pPr>
+    </w:p>
+    <w:p>
+      <w:pPr>
+        <w:rPr>
+          <w:rFonts w:hint="default"/>
+          <w:lang w:val="en-US"/>
+        </w:rPr>
+      </w:pPr>
+      <w:r>
+        <w:rPr>
+          <w:rFonts w:hint="default"/>
+          <w:lang w:val="en-US"/>
+        </w:rPr>
+        <w:t>You can do this as well, where you only change the address and nothing else since we wrote code that only checks the things we sent and changes only those.</w:t>
       </w:r>
       <w:bookmarkStart w:id="0" w:name="_GoBack"/>
       <w:bookmarkEnd w:id="0"/>

</xml_diff>

<commit_message>
-> Start of adding loggers
</commit_message>
<xml_diff>
--- a/Spring Notes.docx
+++ b/Spring Notes.docx
@@ -1,6 +1,6 @@
 
 <file path=word/document.xml><?xml version="1.0" encoding="utf-8"?>
-<w:document xmlns:wpc="http://schemas.microsoft.com/office/word/2010/wordprocessingCanvas" xmlns:mc="http://schemas.openxmlformats.org/markup-compatibility/2006" xmlns:o="urn:schemas-microsoft-com:office:office" xmlns:r="http://schemas.openxmlformats.org/officeDocument/2006/relationships" xmlns:m="http://schemas.openxmlformats.org/officeDocument/2006/math" xmlns:v="urn:schemas-microsoft-com:vml" xmlns:wp14="http://schemas.microsoft.com/office/word/2010/wordprocessingDrawing" xmlns:wp="http://schemas.openxmlformats.org/drawingml/2006/wordprocessingDrawing" xmlns:w="http://schemas.openxmlformats.org/wordprocessingml/2006/main" xmlns:w14="http://schemas.microsoft.com/office/word/2010/wordml" xmlns:w10="urn:schemas-microsoft-com:office:word" xmlns:w15="http://schemas.microsoft.com/office/word/2012/wordml" xmlns:wpg="http://schemas.microsoft.com/office/word/2010/wordprocessingGroup" xmlns:wpi="http://schemas.microsoft.com/office/word/2010/wordprocessingInk" xmlns:wne="http://schemas.microsoft.com/office/word/2006/wordml" xmlns:wps="http://schemas.microsoft.com/office/word/2010/wordprocessingShape" xmlns:wpsCustomData="http://www.wps.cn/officeDocument/2013/wpsCustomData" mc:Ignorable="w14 w15 wp14">
+<w:document xmlns:wpc="http://schemas.microsoft.com/office/word/2010/wordprocessingCanvas" xmlns:cx="http://schemas.microsoft.com/office/drawing/2014/chartex" xmlns:cx1="http://schemas.microsoft.com/office/drawing/2015/9/8/chartex" xmlns:cx2="http://schemas.microsoft.com/office/drawing/2015/10/21/chartex" xmlns:cx3="http://schemas.microsoft.com/office/drawing/2016/5/9/chartex" xmlns:cx4="http://schemas.microsoft.com/office/drawing/2016/5/10/chartex" xmlns:cx5="http://schemas.microsoft.com/office/drawing/2016/5/11/chartex" xmlns:cx6="http://schemas.microsoft.com/office/drawing/2016/5/12/chartex" xmlns:cx7="http://schemas.microsoft.com/office/drawing/2016/5/13/chartex" xmlns:cx8="http://schemas.microsoft.com/office/drawing/2016/5/14/chartex" xmlns:mc="http://schemas.openxmlformats.org/markup-compatibility/2006" xmlns:aink="http://schemas.microsoft.com/office/drawing/2016/ink" xmlns:am3d="http://schemas.microsoft.com/office/drawing/2017/model3d" xmlns:o="urn:schemas-microsoft-com:office:office" xmlns:oel="http://schemas.microsoft.com/office/2019/extlst" xmlns:r="http://schemas.openxmlformats.org/officeDocument/2006/relationships" xmlns:m="http://schemas.openxmlformats.org/officeDocument/2006/math" xmlns:v="urn:schemas-microsoft-com:vml" xmlns:wp14="http://schemas.microsoft.com/office/word/2010/wordprocessingDrawing" xmlns:wp="http://schemas.openxmlformats.org/drawingml/2006/wordprocessingDrawing" xmlns:w10="urn:schemas-microsoft-com:office:word" xmlns:w="http://schemas.openxmlformats.org/wordprocessingml/2006/main" xmlns:w14="http://schemas.microsoft.com/office/word/2010/wordml" xmlns:w15="http://schemas.microsoft.com/office/word/2012/wordml" xmlns:w16cex="http://schemas.microsoft.com/office/word/2018/wordml/cex" xmlns:w16cid="http://schemas.microsoft.com/office/word/2016/wordml/cid" xmlns:w16="http://schemas.microsoft.com/office/word/2018/wordml" xmlns:w16sdtdh="http://schemas.microsoft.com/office/word/2020/wordml/sdtdatahash" xmlns:w16se="http://schemas.microsoft.com/office/word/2015/wordml/symex" xmlns:wpg="http://schemas.microsoft.com/office/word/2010/wordprocessingGroup" xmlns:wpi="http://schemas.microsoft.com/office/word/2010/wordprocessingInk" xmlns:wne="http://schemas.microsoft.com/office/word/2006/wordml" xmlns:wps="http://schemas.microsoft.com/office/word/2010/wordprocessingShape" mc:Ignorable="w14 w15 w16se w16cid w16 w16cex w16sdtdh wp14">
   <w:background w:color="404040" w:themeColor="text1" w:themeTint="BF"/>
   <w:body>
     <w:p/>
@@ -69,8 +69,11 @@
     </w:p>
     <w:p>
       <w:r>
+        <w:rPr>
+          <w:noProof/>
+        </w:rPr>
         <w:drawing>
-          <wp:inline distT="0" distB="0" distL="114300" distR="114300">
+          <wp:inline distT="0" distB="0" distL="114300" distR="114300" wp14:anchorId="117D2338" wp14:editId="08BCC695">
             <wp:extent cx="5268595" cy="802005"/>
             <wp:effectExtent l="0" t="0" r="8255" b="17145"/>
             <wp:docPr id="1" name="Picture 1"/>
@@ -87,7 +90,7 @@
                     </pic:cNvPicPr>
                   </pic:nvPicPr>
                   <pic:blipFill>
-                    <a:blip r:embed="rId4"/>
+                    <a:blip r:embed="rId5"/>
                     <a:stretch>
                       <a:fillRect/>
                     </a:stretch>
@@ -121,8 +124,11 @@
     <w:p/>
     <w:p>
       <w:r>
+        <w:rPr>
+          <w:noProof/>
+        </w:rPr>
         <w:drawing>
-          <wp:inline distT="0" distB="0" distL="114300" distR="114300">
+          <wp:inline distT="0" distB="0" distL="114300" distR="114300" wp14:anchorId="4D1AEE30" wp14:editId="1D3079C9">
             <wp:extent cx="5269230" cy="1209675"/>
             <wp:effectExtent l="0" t="0" r="7620" b="9525"/>
             <wp:docPr id="2" name="Picture 2"/>
@@ -139,7 +145,7 @@
                     </pic:cNvPicPr>
                   </pic:nvPicPr>
                   <pic:blipFill>
-                    <a:blip r:embed="rId5"/>
+                    <a:blip r:embed="rId6"/>
                     <a:stretch>
                       <a:fillRect/>
                     </a:stretch>
@@ -170,10 +176,10 @@
         <w:t>If you want to inject nurse into doctor, we can do this, by getteres and setters by having a paramter int the class of doctor.</w:t>
       </w:r>
       <w:r>
-        <w:br w:type="textWrapping"/>
-      </w:r>
-      <w:r>
-        <w:br w:type="textWrapping"/>
+        <w:br/>
+      </w:r>
+      <w:r>
+        <w:br/>
       </w:r>
     </w:p>
     <w:p>
@@ -210,8 +216,11 @@
     </w:p>
     <w:p>
       <w:r>
+        <w:rPr>
+          <w:noProof/>
+        </w:rPr>
         <w:drawing>
-          <wp:inline distT="0" distB="0" distL="114300" distR="114300">
+          <wp:inline distT="0" distB="0" distL="114300" distR="114300" wp14:anchorId="67BCDF65" wp14:editId="53D31B8D">
             <wp:extent cx="5268595" cy="578485"/>
             <wp:effectExtent l="0" t="0" r="8255" b="12065"/>
             <wp:docPr id="3" name="Picture 3"/>
@@ -228,7 +237,7 @@
                     </pic:cNvPicPr>
                   </pic:nvPicPr>
                   <pic:blipFill>
-                    <a:blip r:embed="rId6"/>
+                    <a:blip r:embed="rId7"/>
                     <a:stretch>
                       <a:fillRect/>
                     </a:stretch>
@@ -263,8 +272,11 @@
     <w:p/>
     <w:p>
       <w:r>
+        <w:rPr>
+          <w:noProof/>
+        </w:rPr>
         <w:drawing>
-          <wp:inline distT="0" distB="0" distL="114300" distR="114300">
+          <wp:inline distT="0" distB="0" distL="114300" distR="114300" wp14:anchorId="64D4E5B5" wp14:editId="567D49C3">
             <wp:extent cx="5267960" cy="356235"/>
             <wp:effectExtent l="0" t="0" r="8890" b="5715"/>
             <wp:docPr id="4" name="Picture 4"/>
@@ -281,7 +293,7 @@
                     </pic:cNvPicPr>
                   </pic:nvPicPr>
                   <pic:blipFill>
-                    <a:blip r:embed="rId7"/>
+                    <a:blip r:embed="rId8"/>
                     <a:stretch>
                       <a:fillRect/>
                     </a:stretch>
@@ -320,9 +332,9 @@
     <w:p/>
     <w:p>
       <w:pPr>
-        <w:pStyle w:val="4"/>
-        <w:rPr>
-          <w:rFonts w:hint="default" w:ascii="monospace" w:hAnsi="monospace" w:eastAsia="monospace" w:cs="monospace"/>
+        <w:pStyle w:val="HTMLPreformatted"/>
+        <w:rPr>
+          <w:rFonts w:ascii="monospace" w:eastAsia="monospace" w:hAnsi="monospace" w:cs="monospace" w:hint="default"/>
           <w:color w:val="BCBEC4"/>
           <w:sz w:val="19"/>
           <w:szCs w:val="19"/>
@@ -331,7 +343,7 @@
       </w:pPr>
       <w:r>
         <w:rPr>
-          <w:rFonts w:hint="default" w:ascii="monospace" w:hAnsi="monospace" w:eastAsia="monospace" w:cs="monospace"/>
+          <w:rFonts w:ascii="monospace" w:eastAsia="monospace" w:hAnsi="monospace" w:cs="monospace" w:hint="default"/>
           <w:color w:val="BCBEC4"/>
           <w:sz w:val="19"/>
           <w:szCs w:val="19"/>
@@ -342,9 +354,9 @@
     </w:p>
     <w:p>
       <w:pPr>
-        <w:pStyle w:val="4"/>
-        <w:rPr>
-          <w:rFonts w:hint="default" w:ascii="monospace" w:hAnsi="monospace" w:eastAsia="monospace" w:cs="monospace"/>
+        <w:pStyle w:val="HTMLPreformatted"/>
+        <w:rPr>
+          <w:rFonts w:ascii="monospace" w:eastAsia="monospace" w:hAnsi="monospace" w:cs="monospace" w:hint="default"/>
           <w:color w:val="BCBEC4"/>
           <w:sz w:val="19"/>
           <w:szCs w:val="19"/>
@@ -354,9 +366,9 @@
     </w:p>
     <w:p>
       <w:pPr>
-        <w:pStyle w:val="4"/>
-        <w:rPr>
-          <w:rFonts w:hint="default" w:ascii="monospace" w:hAnsi="monospace" w:eastAsia="monospace" w:cs="monospace"/>
+        <w:pStyle w:val="HTMLPreformatted"/>
+        <w:rPr>
+          <w:rFonts w:ascii="monospace" w:eastAsia="monospace" w:hAnsi="monospace" w:cs="monospace" w:hint="default"/>
           <w:color w:val="BCBEC4"/>
           <w:sz w:val="19"/>
           <w:szCs w:val="19"/>
@@ -365,7 +377,7 @@
       </w:pPr>
       <w:r>
         <w:rPr>
-          <w:rFonts w:hint="default" w:ascii="monospace" w:hAnsi="monospace" w:eastAsia="monospace" w:cs="monospace"/>
+          <w:rFonts w:ascii="monospace" w:eastAsia="monospace" w:hAnsi="monospace" w:cs="monospace" w:hint="default"/>
           <w:color w:val="BCBEC4"/>
           <w:sz w:val="19"/>
           <w:szCs w:val="19"/>
@@ -378,8 +390,12 @@
     <w:p/>
     <w:p>
       <w:r>
+        <w:rPr>
+          <w:noProof/>
+        </w:rPr>
+        <w:lastRenderedPageBreak/>
         <w:drawing>
-          <wp:inline distT="0" distB="0" distL="114300" distR="114300">
+          <wp:inline distT="0" distB="0" distL="114300" distR="114300" wp14:anchorId="1F83A518" wp14:editId="186148BC">
             <wp:extent cx="5269230" cy="1437640"/>
             <wp:effectExtent l="0" t="0" r="7620" b="10160"/>
             <wp:docPr id="5" name="Picture 5"/>
@@ -396,7 +412,7 @@
                     </pic:cNvPicPr>
                   </pic:nvPicPr>
                   <pic:blipFill>
-                    <a:blip r:embed="rId8"/>
+                    <a:blip r:embed="rId9"/>
                     <a:stretch>
                       <a:fillRect/>
                     </a:stretch>
@@ -482,14 +498,17 @@
         </w:numPr>
       </w:pPr>
       <w:r>
-        <w:br w:type="textWrapping"/>
-      </w:r>
-      <w:r>
-        <w:br w:type="textWrapping"/>
-      </w:r>
-      <w:r>
+        <w:br/>
+      </w:r>
+      <w:r>
+        <w:br/>
+      </w:r>
+      <w:r>
+        <w:rPr>
+          <w:noProof/>
+        </w:rPr>
         <w:drawing>
-          <wp:inline distT="0" distB="0" distL="114300" distR="114300">
+          <wp:inline distT="0" distB="0" distL="114300" distR="114300" wp14:anchorId="673024EB" wp14:editId="3D05364B">
             <wp:extent cx="5266055" cy="2653030"/>
             <wp:effectExtent l="0" t="0" r="10795" b="13970"/>
             <wp:docPr id="6" name="Picture 1"/>
@@ -506,7 +525,7 @@
                     </pic:cNvPicPr>
                   </pic:nvPicPr>
                   <pic:blipFill>
-                    <a:blip r:embed="rId9"/>
+                    <a:blip r:embed="rId10"/>
                     <a:stretch>
                       <a:fillRect/>
                     </a:stretch>
@@ -531,10 +550,10 @@
         </w:drawing>
       </w:r>
       <w:r>
-        <w:br w:type="textWrapping"/>
-      </w:r>
-      <w:r>
-        <w:br w:type="textWrapping"/>
+        <w:br/>
+      </w:r>
+      <w:r>
+        <w:br/>
       </w:r>
     </w:p>
     <w:p>
@@ -556,28 +575,22 @@
         </w:numPr>
       </w:pPr>
       <w:r>
-        <w:br w:type="textWrapping"/>
-      </w:r>
-      <w:r>
+        <w:br/>
         <w:t xml:space="preserve">Singleton -&gt; Same object </w:t>
       </w:r>
       <w:r>
-        <w:br w:type="textWrapping"/>
-      </w:r>
-      <w:r>
+        <w:br/>
         <w:t>Request-&gt; Different Type,</w:t>
       </w:r>
       <w:r>
-        <w:br w:type="textWrapping"/>
-      </w:r>
-      <w:r>
-        <w:br w:type="textWrapping"/>
-      </w:r>
-      <w:r>
+        <w:br/>
+      </w:r>
+      <w:r>
+        <w:br/>
         <w:t>Request is used when you need different type of object every time when you receive a  request to the application.</w:t>
       </w:r>
       <w:r>
-        <w:br w:type="textWrapping"/>
+        <w:br/>
       </w:r>
     </w:p>
     <w:p>
@@ -594,8 +607,12 @@
         </w:tabs>
       </w:pPr>
       <w:r>
+        <w:rPr>
+          <w:noProof/>
+        </w:rPr>
+        <w:lastRenderedPageBreak/>
         <w:drawing>
-          <wp:inline distT="0" distB="0" distL="0" distR="0">
+          <wp:inline distT="0" distB="0" distL="0" distR="0" wp14:anchorId="0C00BCCE" wp14:editId="1357F159">
             <wp:extent cx="5010785" cy="4048125"/>
             <wp:effectExtent l="0" t="0" r="0" b="9525"/>
             <wp:docPr id="903654223" name="Picture 1"/>
@@ -612,7 +629,7 @@
                     </pic:cNvPicPr>
                   </pic:nvPicPr>
                   <pic:blipFill>
-                    <a:blip r:embed="rId10"/>
+                    <a:blip r:embed="rId11"/>
                     <a:stretch>
                       <a:fillRect/>
                     </a:stretch>
@@ -650,10 +667,10 @@
         <w:t>Bean Lifecycle</w:t>
       </w:r>
       <w:r>
-        <w:br w:type="textWrapping"/>
-      </w:r>
-      <w:r>
-        <w:br w:type="textWrapping"/>
+        <w:br/>
+      </w:r>
+      <w:r>
+        <w:br/>
       </w:r>
       <w:r>
         <w:rPr>
@@ -676,7 +693,7 @@
         </w:tabs>
       </w:pPr>
       <w:r>
-        <w:br w:type="textWrapping"/>
+        <w:br/>
       </w:r>
     </w:p>
     <w:p>
@@ -849,18 +866,14 @@
     <w:p>
       <w:pPr>
         <w:rPr>
-          <w:rFonts w:hint="default"/>
-          <w:sz w:val="24"/>
-          <w:szCs w:val="24"/>
-          <w:lang w:val="en-US"/>
-        </w:rPr>
-      </w:pPr>
-      <w:r>
-        <w:rPr>
-          <w:rFonts w:hint="default"/>
-          <w:sz w:val="24"/>
-          <w:szCs w:val="24"/>
-          <w:lang w:val="en-US"/>
+          <w:sz w:val="24"/>
+          <w:szCs w:val="24"/>
+        </w:rPr>
+      </w:pPr>
+      <w:r>
+        <w:rPr>
+          <w:sz w:val="24"/>
+          <w:szCs w:val="24"/>
         </w:rPr>
         <w:t>Checking name</w:t>
       </w:r>
@@ -891,8 +904,12 @@
     </w:p>
     <w:p>
       <w:r>
+        <w:rPr>
+          <w:noProof/>
+        </w:rPr>
+        <w:lastRenderedPageBreak/>
         <w:drawing>
-          <wp:inline distT="0" distB="0" distL="114300" distR="114300">
+          <wp:inline distT="0" distB="0" distL="114300" distR="114300" wp14:anchorId="2FD293E3" wp14:editId="3C8039EA">
             <wp:extent cx="5269230" cy="4001135"/>
             <wp:effectExtent l="0" t="0" r="7620" b="18415"/>
             <wp:docPr id="7" name="Picture 1"/>
@@ -909,7 +926,7 @@
                     </pic:cNvPicPr>
                   </pic:nvPicPr>
                   <pic:blipFill>
-                    <a:blip r:embed="rId11"/>
+                    <a:blip r:embed="rId12"/>
                     <a:stretch>
                       <a:fillRect/>
                     </a:stretch>
@@ -936,53 +953,25 @@
     </w:p>
     <w:p/>
     <w:p>
-      <w:pPr>
-        <w:rPr>
-          <w:rFonts w:hint="default"/>
-          <w:lang w:val="en-US"/>
-        </w:rPr>
-      </w:pPr>
-      <w:r>
-        <w:rPr>
-          <w:rFonts w:hint="default"/>
-          <w:lang w:val="en-US"/>
-        </w:rPr>
+      <w:r>
         <w:t>All the business logic that we ant to deal with the data which comes from the DB we do it in the service layer.</w:t>
       </w:r>
       <w:r>
-        <w:rPr>
-          <w:rFonts w:hint="default"/>
-          <w:lang w:val="en-US"/>
-        </w:rPr>
-        <w:br w:type="textWrapping"/>
-      </w:r>
-      <w:r>
-        <w:rPr>
-          <w:rFonts w:hint="default"/>
-          <w:lang w:val="en-US"/>
-        </w:rPr>
-        <w:br w:type="textWrapping"/>
-      </w:r>
-      <w:r>
-        <w:rPr>
-          <w:rFonts w:hint="default"/>
-          <w:lang w:val="en-US"/>
-        </w:rPr>
+        <w:br/>
+      </w:r>
+      <w:r>
+        <w:br/>
         <w:t>Data Access or Respiratory Layer is the layer which is responsibly for interacting with the DB.</w:t>
       </w:r>
     </w:p>
-    <w:p>
-      <w:pPr>
-        <w:rPr>
-          <w:rFonts w:hint="default"/>
-          <w:lang w:val="en-US"/>
-        </w:rPr>
-      </w:pPr>
-    </w:p>
-    <w:p>
-      <w:r>
+    <w:p/>
+    <w:p>
+      <w:r>
+        <w:rPr>
+          <w:noProof/>
+        </w:rPr>
         <w:drawing>
-          <wp:inline distT="0" distB="0" distL="114300" distR="114300">
+          <wp:inline distT="0" distB="0" distL="114300" distR="114300" wp14:anchorId="1E3AA6AB" wp14:editId="4B18ADBC">
             <wp:extent cx="5257800" cy="2694940"/>
             <wp:effectExtent l="0" t="0" r="0" b="10160"/>
             <wp:docPr id="8" name="Picture 2"/>
@@ -999,7 +988,7 @@
                     </pic:cNvPicPr>
                   </pic:nvPicPr>
                   <pic:blipFill>
-                    <a:blip r:embed="rId12"/>
+                    <a:blip r:embed="rId13"/>
                     <a:stretch>
                       <a:fillRect/>
                     </a:stretch>
@@ -1026,40 +1015,20 @@
     </w:p>
     <w:p/>
     <w:p>
-      <w:pPr>
-        <w:rPr>
-          <w:rFonts w:hint="default"/>
-          <w:lang w:val="en-US"/>
-        </w:rPr>
-      </w:pPr>
-      <w:r>
-        <w:rPr>
-          <w:rFonts w:hint="default"/>
-          <w:lang w:val="en-US"/>
-        </w:rPr>
+      <w:r>
         <w:t>After configuration of h2 DB, adding things in the application file and then pom.xml file and then if you go to this URL you will get this.</w:t>
       </w:r>
     </w:p>
-    <w:p>
-      <w:pPr>
-        <w:rPr>
-          <w:rFonts w:hint="default"/>
-          <w:lang w:val="en-US"/>
-        </w:rPr>
-      </w:pPr>
-    </w:p>
-    <w:p>
-      <w:pPr>
-        <w:rPr>
-          <w:rFonts w:hint="default"/>
-          <w:lang w:val="en-US"/>
-        </w:rPr>
-      </w:pPr>
-    </w:p>
-    <w:p>
-      <w:r>
+    <w:p/>
+    <w:p/>
+    <w:p>
+      <w:r>
+        <w:rPr>
+          <w:noProof/>
+        </w:rPr>
+        <w:lastRenderedPageBreak/>
         <w:drawing>
-          <wp:inline distT="0" distB="0" distL="114300" distR="114300">
+          <wp:inline distT="0" distB="0" distL="114300" distR="114300" wp14:anchorId="0CCDE74E" wp14:editId="522F654A">
             <wp:extent cx="5264150" cy="2959735"/>
             <wp:effectExtent l="0" t="0" r="12700" b="12065"/>
             <wp:docPr id="9" name="Picture 1"/>
@@ -1071,76 +1040,6 @@
                 <pic:pic xmlns:pic="http://schemas.openxmlformats.org/drawingml/2006/picture">
                   <pic:nvPicPr>
                     <pic:cNvPr id="9" name="Picture 1"/>
-                    <pic:cNvPicPr>
-                      <a:picLocks noChangeAspect="1"/>
-                    </pic:cNvPicPr>
-                  </pic:nvPicPr>
-                  <pic:blipFill>
-                    <a:blip r:embed="rId13"/>
-                    <a:stretch>
-                      <a:fillRect/>
-                    </a:stretch>
-                  </pic:blipFill>
-                  <pic:spPr>
-                    <a:xfrm>
-                      <a:off x="0" y="0"/>
-                      <a:ext cx="5264150" cy="2959735"/>
-                    </a:xfrm>
-                    <a:prstGeom prst="rect">
-                      <a:avLst/>
-                    </a:prstGeom>
-                    <a:noFill/>
-                    <a:ln>
-                      <a:noFill/>
-                    </a:ln>
-                  </pic:spPr>
-                </pic:pic>
-              </a:graphicData>
-            </a:graphic>
-          </wp:inline>
-        </w:drawing>
-      </w:r>
-    </w:p>
-    <w:p/>
-    <w:p/>
-    <w:p>
-      <w:pPr>
-        <w:rPr>
-          <w:rFonts w:hint="default"/>
-          <w:lang w:val="en-US"/>
-        </w:rPr>
-      </w:pPr>
-      <w:r>
-        <w:rPr>
-          <w:rFonts w:hint="default"/>
-          <w:lang w:val="en-US"/>
-        </w:rPr>
-        <w:t>After adding all the entity and department code and all you see that the DB is already there when you login to h2 console.</w:t>
-      </w:r>
-    </w:p>
-    <w:p>
-      <w:pPr>
-        <w:rPr>
-          <w:rFonts w:hint="default"/>
-          <w:lang w:val="en-US"/>
-        </w:rPr>
-      </w:pPr>
-    </w:p>
-    <w:p>
-      <w:r>
-        <w:drawing>
-          <wp:inline distT="0" distB="0" distL="114300" distR="114300">
-            <wp:extent cx="5264150" cy="2959735"/>
-            <wp:effectExtent l="0" t="0" r="12700" b="12065"/>
-            <wp:docPr id="10" name="Picture 2"/>
-            <wp:cNvGraphicFramePr>
-              <a:graphicFrameLocks xmlns:a="http://schemas.openxmlformats.org/drawingml/2006/main" noChangeAspect="1"/>
-            </wp:cNvGraphicFramePr>
-            <a:graphic xmlns:a="http://schemas.openxmlformats.org/drawingml/2006/main">
-              <a:graphicData uri="http://schemas.openxmlformats.org/drawingml/2006/picture">
-                <pic:pic xmlns:pic="http://schemas.openxmlformats.org/drawingml/2006/picture">
-                  <pic:nvPicPr>
-                    <pic:cNvPr id="10" name="Picture 2"/>
                     <pic:cNvPicPr>
                       <a:picLocks noChangeAspect="1"/>
                     </pic:cNvPicPr>
@@ -1172,10 +1071,70 @@
       </w:r>
     </w:p>
     <w:p/>
-    <w:p>
-      <w:r>
+    <w:p/>
+    <w:p>
+      <w:r>
+        <w:t>After adding all the entity and department code and all you see that the DB is already there when you login to h2 console.</w:t>
+      </w:r>
+    </w:p>
+    <w:p/>
+    <w:p>
+      <w:r>
+        <w:rPr>
+          <w:noProof/>
+        </w:rPr>
         <w:drawing>
-          <wp:inline distT="0" distB="0" distL="114300" distR="114300">
+          <wp:inline distT="0" distB="0" distL="114300" distR="114300" wp14:anchorId="7F4DAC6F" wp14:editId="61DD1562">
+            <wp:extent cx="5264150" cy="2959735"/>
+            <wp:effectExtent l="0" t="0" r="12700" b="12065"/>
+            <wp:docPr id="10" name="Picture 2"/>
+            <wp:cNvGraphicFramePr>
+              <a:graphicFrameLocks xmlns:a="http://schemas.openxmlformats.org/drawingml/2006/main" noChangeAspect="1"/>
+            </wp:cNvGraphicFramePr>
+            <a:graphic xmlns:a="http://schemas.openxmlformats.org/drawingml/2006/main">
+              <a:graphicData uri="http://schemas.openxmlformats.org/drawingml/2006/picture">
+                <pic:pic xmlns:pic="http://schemas.openxmlformats.org/drawingml/2006/picture">
+                  <pic:nvPicPr>
+                    <pic:cNvPr id="10" name="Picture 2"/>
+                    <pic:cNvPicPr>
+                      <a:picLocks noChangeAspect="1"/>
+                    </pic:cNvPicPr>
+                  </pic:nvPicPr>
+                  <pic:blipFill>
+                    <a:blip r:embed="rId15"/>
+                    <a:stretch>
+                      <a:fillRect/>
+                    </a:stretch>
+                  </pic:blipFill>
+                  <pic:spPr>
+                    <a:xfrm>
+                      <a:off x="0" y="0"/>
+                      <a:ext cx="5264150" cy="2959735"/>
+                    </a:xfrm>
+                    <a:prstGeom prst="rect">
+                      <a:avLst/>
+                    </a:prstGeom>
+                    <a:noFill/>
+                    <a:ln>
+                      <a:noFill/>
+                    </a:ln>
+                  </pic:spPr>
+                </pic:pic>
+              </a:graphicData>
+            </a:graphic>
+          </wp:inline>
+        </w:drawing>
+      </w:r>
+    </w:p>
+    <w:p/>
+    <w:p>
+      <w:r>
+        <w:rPr>
+          <w:noProof/>
+        </w:rPr>
+        <w:lastRenderedPageBreak/>
+        <w:drawing>
+          <wp:inline distT="0" distB="0" distL="114300" distR="114300" wp14:anchorId="798A4290" wp14:editId="48289914">
             <wp:extent cx="5264150" cy="2951480"/>
             <wp:effectExtent l="0" t="0" r="12700" b="1270"/>
             <wp:docPr id="11" name="Picture 3"/>
@@ -1192,7 +1151,7 @@
                     </pic:cNvPicPr>
                   </pic:nvPicPr>
                   <pic:blipFill>
-                    <a:blip r:embed="rId15"/>
+                    <a:blip r:embed="rId16"/>
                     <a:stretch>
                       <a:fillRect/>
                     </a:stretch>
@@ -1220,8 +1179,12 @@
     <w:p/>
     <w:p>
       <w:r>
+        <w:rPr>
+          <w:noProof/>
+        </w:rPr>
+        <w:lastRenderedPageBreak/>
         <w:drawing>
-          <wp:inline distT="0" distB="0" distL="114300" distR="114300">
+          <wp:inline distT="0" distB="0" distL="114300" distR="114300" wp14:anchorId="58857D64" wp14:editId="1428391A">
             <wp:extent cx="5266690" cy="5950585"/>
             <wp:effectExtent l="0" t="0" r="10160" b="12065"/>
             <wp:docPr id="12" name="Picture 4"/>
@@ -1238,7 +1201,7 @@
                     </pic:cNvPicPr>
                   </pic:nvPicPr>
                   <pic:blipFill>
-                    <a:blip r:embed="rId16"/>
+                    <a:blip r:embed="rId17"/>
                     <a:stretch>
                       <a:fillRect/>
                     </a:stretch>
@@ -1264,48 +1227,46 @@
       </w:r>
     </w:p>
     <w:p/>
-    <w:p>
-      <w:pPr>
-        <w:rPr>
-          <w:rFonts w:hint="default"/>
-          <w:lang w:val="en-US"/>
-        </w:rPr>
-      </w:pPr>
-    </w:p>
-    <w:p>
-      <w:pPr>
-        <w:rPr>
-          <w:rFonts w:hint="default"/>
-          <w:lang w:val="en-US"/>
-        </w:rPr>
-      </w:pPr>
-      <w:r>
-        <w:rPr>
-          <w:rFonts w:hint="default"/>
-          <w:lang w:val="en-US"/>
-        </w:rPr>
+    <w:p/>
+    <w:p>
+      <w:r>
         <w:t>You can do this as well, where you only change the address and nothing else since we wrote code that only checks the things we sent and changes only those.</w:t>
       </w:r>
-      <w:bookmarkStart w:id="0" w:name="_GoBack"/>
-      <w:bookmarkEnd w:id="0"/>
+    </w:p>
+    <w:p/>
+    <w:p>
+      <w:hyperlink r:id="rId18" w:history="1">
+        <w:r>
+          <w:rPr>
+            <w:rStyle w:val="Hyperlink"/>
+          </w:rPr>
+          <w:t>https://docs.spring.io/spring-data/jpa/reference/#jpa.query-methods</w:t>
+        </w:r>
+      </w:hyperlink>
+    </w:p>
+    <w:p/>
+    <w:p>
+      <w:r>
+        <w:t>this is to retrieve information from the DB, just how what to write for queries</w:t>
+      </w:r>
     </w:p>
     <w:sectPr>
       <w:pgSz w:w="11906" w:h="16838"/>
       <w:pgMar w:top="1440" w:right="1800" w:bottom="1440" w:left="1800" w:header="720" w:footer="720" w:gutter="0"/>
-      <w:cols w:space="720" w:num="1"/>
-      <w:docGrid w:linePitch="360" w:charSpace="0"/>
+      <w:cols w:space="720"/>
+      <w:docGrid w:linePitch="360"/>
     </w:sectPr>
   </w:body>
 </w:document>
 </file>
 
 <file path=word/numbering.xml><?xml version="1.0" encoding="utf-8"?>
-<w:numbering xmlns:wpc="http://schemas.microsoft.com/office/word/2010/wordprocessingCanvas" xmlns:mc="http://schemas.openxmlformats.org/markup-compatibility/2006" xmlns:o="urn:schemas-microsoft-com:office:office" xmlns:r="http://schemas.openxmlformats.org/officeDocument/2006/relationships" xmlns:m="http://schemas.openxmlformats.org/officeDocument/2006/math" xmlns:v="urn:schemas-microsoft-com:vml" xmlns:wp14="http://schemas.microsoft.com/office/word/2010/wordprocessingDrawing" xmlns:wp="http://schemas.openxmlformats.org/drawingml/2006/wordprocessingDrawing" xmlns:w10="urn:schemas-microsoft-com:office:word" xmlns:w="http://schemas.openxmlformats.org/wordprocessingml/2006/main" xmlns:w14="http://schemas.microsoft.com/office/word/2010/wordml" xmlns:wpg="http://schemas.microsoft.com/office/word/2010/wordprocessingGroup" xmlns:wpi="http://schemas.microsoft.com/office/word/2010/wordprocessingInk" xmlns:wne="http://schemas.microsoft.com/office/word/2006/wordml" xmlns:wps="http://schemas.microsoft.com/office/word/2010/wordprocessingShape" xmlns:wpsCustomData="http://www.wps.cn/officeDocument/2013/wpsCustomData" mc:Ignorable="w14 wp14">
-  <w:abstractNum w:abstractNumId="0">
+<w:numbering xmlns:wpc="http://schemas.microsoft.com/office/word/2010/wordprocessingCanvas" xmlns:cx="http://schemas.microsoft.com/office/drawing/2014/chartex" xmlns:cx1="http://schemas.microsoft.com/office/drawing/2015/9/8/chartex" xmlns:cx2="http://schemas.microsoft.com/office/drawing/2015/10/21/chartex" xmlns:cx3="http://schemas.microsoft.com/office/drawing/2016/5/9/chartex" xmlns:cx4="http://schemas.microsoft.com/office/drawing/2016/5/10/chartex" xmlns:cx5="http://schemas.microsoft.com/office/drawing/2016/5/11/chartex" xmlns:cx6="http://schemas.microsoft.com/office/drawing/2016/5/12/chartex" xmlns:cx7="http://schemas.microsoft.com/office/drawing/2016/5/13/chartex" xmlns:cx8="http://schemas.microsoft.com/office/drawing/2016/5/14/chartex" xmlns:mc="http://schemas.openxmlformats.org/markup-compatibility/2006" xmlns:aink="http://schemas.microsoft.com/office/drawing/2016/ink" xmlns:am3d="http://schemas.microsoft.com/office/drawing/2017/model3d" xmlns:o="urn:schemas-microsoft-com:office:office" xmlns:oel="http://schemas.microsoft.com/office/2019/extlst" xmlns:r="http://schemas.openxmlformats.org/officeDocument/2006/relationships" xmlns:m="http://schemas.openxmlformats.org/officeDocument/2006/math" xmlns:v="urn:schemas-microsoft-com:vml" xmlns:wp14="http://schemas.microsoft.com/office/word/2010/wordprocessingDrawing" xmlns:wp="http://schemas.openxmlformats.org/drawingml/2006/wordprocessingDrawing" xmlns:w10="urn:schemas-microsoft-com:office:word" xmlns:w="http://schemas.openxmlformats.org/wordprocessingml/2006/main" xmlns:w14="http://schemas.microsoft.com/office/word/2010/wordml" xmlns:w15="http://schemas.microsoft.com/office/word/2012/wordml" xmlns:w16cex="http://schemas.microsoft.com/office/word/2018/wordml/cex" xmlns:w16cid="http://schemas.microsoft.com/office/word/2016/wordml/cid" xmlns:w16="http://schemas.microsoft.com/office/word/2018/wordml" xmlns:w16sdtdh="http://schemas.microsoft.com/office/word/2020/wordml/sdtdatahash" xmlns:w16se="http://schemas.microsoft.com/office/word/2015/wordml/symex" xmlns:wpg="http://schemas.microsoft.com/office/word/2010/wordprocessingGroup" xmlns:wpi="http://schemas.microsoft.com/office/word/2010/wordprocessingInk" xmlns:wne="http://schemas.microsoft.com/office/word/2006/wordml" xmlns:wps="http://schemas.microsoft.com/office/word/2010/wordprocessingShape" mc:Ignorable="w14 w15 w16se w16cid w16 w16cex w16sdtdh wp14">
+  <w:abstractNum w:abstractNumId="0" w15:restartNumberingAfterBreak="0">
     <w:nsid w:val="23155635"/>
     <w:multiLevelType w:val="singleLevel"/>
     <w:tmpl w:val="23155635"/>
-    <w:lvl w:ilvl="0" w:tentative="0">
+    <w:lvl w:ilvl="0">
       <w:start w:val="1"/>
       <w:numFmt w:val="bullet"/>
       <w:lvlText w:val=""/>
@@ -1317,299 +1278,336 @@
         <w:ind w:left="420" w:hanging="420"/>
       </w:pPr>
       <w:rPr>
-        <w:rFonts w:hint="default" w:ascii="Wingdings" w:hAnsi="Wingdings"/>
+        <w:rFonts w:ascii="Wingdings" w:hAnsi="Wingdings" w:hint="default"/>
       </w:rPr>
     </w:lvl>
   </w:abstractNum>
-  <w:num w:numId="1">
+  <w:num w:numId="1" w16cid:durableId="2070302040">
     <w:abstractNumId w:val="0"/>
   </w:num>
 </w:numbering>
 </file>
 
 <file path=word/styles.xml><?xml version="1.0" encoding="utf-8"?>
-<w:styles xmlns:mc="http://schemas.openxmlformats.org/markup-compatibility/2006" xmlns:o="urn:schemas-microsoft-com:office:office" xmlns:r="http://schemas.openxmlformats.org/officeDocument/2006/relationships" xmlns:m="http://schemas.openxmlformats.org/officeDocument/2006/math" xmlns:v="urn:schemas-microsoft-com:vml" xmlns:w="http://schemas.openxmlformats.org/wordprocessingml/2006/main" xmlns:w14="http://schemas.microsoft.com/office/word/2010/wordml" xmlns:w10="urn:schemas-microsoft-com:office:word" xmlns:sl="http://schemas.openxmlformats.org/schemaLibrary/2006/main" xmlns:wpsCustomData="http://www.wps.cn/officeDocument/2013/wpsCustomData" mc:Ignorable="w14">
+<w:styles xmlns:mc="http://schemas.openxmlformats.org/markup-compatibility/2006" xmlns:r="http://schemas.openxmlformats.org/officeDocument/2006/relationships" xmlns:w="http://schemas.openxmlformats.org/wordprocessingml/2006/main" xmlns:w14="http://schemas.microsoft.com/office/word/2010/wordml" xmlns:w15="http://schemas.microsoft.com/office/word/2012/wordml" xmlns:w16cex="http://schemas.microsoft.com/office/word/2018/wordml/cex" xmlns:w16cid="http://schemas.microsoft.com/office/word/2016/wordml/cid" xmlns:w16="http://schemas.microsoft.com/office/word/2018/wordml" xmlns:w16sdtdh="http://schemas.microsoft.com/office/word/2020/wordml/sdtdatahash" xmlns:w16se="http://schemas.microsoft.com/office/word/2015/wordml/symex" mc:Ignorable="w14 w15 w16se w16cid w16 w16cex w16sdtdh">
   <w:docDefaults>
     <w:rPrDefault>
       <w:rPr>
-        <w:rFonts w:ascii="Times New Roman" w:hAnsi="Times New Roman" w:eastAsia="SimSun" w:cs="Times New Roman"/>
+        <w:rFonts w:ascii="Times New Roman" w:eastAsia="SimSun" w:hAnsi="Times New Roman" w:cs="Times New Roman"/>
+        <w:lang w:val="en-IN" w:eastAsia="en-IN" w:bidi="ar-SA"/>
       </w:rPr>
     </w:rPrDefault>
     <w:pPrDefault/>
   </w:docDefaults>
-  <w:latentStyles w:count="260" w:defQFormat="0" w:defUnhideWhenUsed="1" w:defSemiHidden="1" w:defUIPriority="99" w:defLockedState="0">
-    <w:lsdException w:qFormat="1" w:unhideWhenUsed="0" w:uiPriority="0" w:semiHidden="0" w:name="Normal"/>
-    <w:lsdException w:qFormat="1" w:unhideWhenUsed="0" w:uiPriority="0" w:semiHidden="0" w:name="heading 1"/>
-    <w:lsdException w:qFormat="1" w:uiPriority="0" w:name="heading 2"/>
-    <w:lsdException w:qFormat="1" w:uiPriority="0" w:name="heading 3"/>
-    <w:lsdException w:qFormat="1" w:uiPriority="0" w:name="heading 4"/>
-    <w:lsdException w:qFormat="1" w:uiPriority="0" w:name="heading 5"/>
-    <w:lsdException w:qFormat="1" w:uiPriority="0" w:name="heading 6"/>
-    <w:lsdException w:qFormat="1" w:uiPriority="0" w:name="heading 7"/>
-    <w:lsdException w:qFormat="1" w:uiPriority="0" w:name="heading 8"/>
-    <w:lsdException w:qFormat="1" w:uiPriority="0" w:name="heading 9"/>
-    <w:lsdException w:unhideWhenUsed="0" w:uiPriority="0" w:semiHidden="0" w:name="index 1"/>
-    <w:lsdException w:unhideWhenUsed="0" w:uiPriority="0" w:semiHidden="0" w:name="index 2"/>
-    <w:lsdException w:unhideWhenUsed="0" w:uiPriority="0" w:semiHidden="0" w:name="index 3"/>
-    <w:lsdException w:unhideWhenUsed="0" w:uiPriority="0" w:semiHidden="0" w:name="index 4"/>
-    <w:lsdException w:unhideWhenUsed="0" w:uiPriority="0" w:semiHidden="0" w:name="index 5"/>
-    <w:lsdException w:unhideWhenUsed="0" w:uiPriority="0" w:semiHidden="0" w:name="index 6"/>
-    <w:lsdException w:unhideWhenUsed="0" w:uiPriority="0" w:semiHidden="0" w:name="index 7"/>
-    <w:lsdException w:unhideWhenUsed="0" w:uiPriority="0" w:semiHidden="0" w:name="index 8"/>
-    <w:lsdException w:unhideWhenUsed="0" w:uiPriority="0" w:semiHidden="0" w:name="index 9"/>
-    <w:lsdException w:unhideWhenUsed="0" w:uiPriority="0" w:semiHidden="0" w:name="toc 1"/>
-    <w:lsdException w:unhideWhenUsed="0" w:uiPriority="0" w:semiHidden="0" w:name="toc 2"/>
-    <w:lsdException w:unhideWhenUsed="0" w:uiPriority="0" w:semiHidden="0" w:name="toc 3"/>
-    <w:lsdException w:unhideWhenUsed="0" w:uiPriority="0" w:semiHidden="0" w:name="toc 4"/>
-    <w:lsdException w:unhideWhenUsed="0" w:uiPriority="0" w:semiHidden="0" w:name="toc 5"/>
-    <w:lsdException w:unhideWhenUsed="0" w:uiPriority="0" w:semiHidden="0" w:name="toc 6"/>
-    <w:lsdException w:unhideWhenUsed="0" w:uiPriority="0" w:semiHidden="0" w:name="toc 7"/>
-    <w:lsdException w:unhideWhenUsed="0" w:uiPriority="0" w:semiHidden="0" w:name="toc 8"/>
-    <w:lsdException w:unhideWhenUsed="0" w:uiPriority="0" w:semiHidden="0" w:name="toc 9"/>
-    <w:lsdException w:unhideWhenUsed="0" w:uiPriority="0" w:semiHidden="0" w:name="Normal Indent"/>
-    <w:lsdException w:unhideWhenUsed="0" w:uiPriority="0" w:semiHidden="0" w:name="footnote text"/>
-    <w:lsdException w:unhideWhenUsed="0" w:uiPriority="0" w:semiHidden="0" w:name="annotation text"/>
-    <w:lsdException w:unhideWhenUsed="0" w:uiPriority="0" w:semiHidden="0" w:name="header"/>
-    <w:lsdException w:unhideWhenUsed="0" w:uiPriority="0" w:semiHidden="0" w:name="footer"/>
-    <w:lsdException w:unhideWhenUsed="0" w:uiPriority="0" w:semiHidden="0" w:name="index heading"/>
-    <w:lsdException w:qFormat="1" w:uiPriority="0" w:name="caption"/>
-    <w:lsdException w:unhideWhenUsed="0" w:uiPriority="0" w:semiHidden="0" w:name="table of figures"/>
-    <w:lsdException w:unhideWhenUsed="0" w:uiPriority="0" w:semiHidden="0" w:name="envelope address"/>
-    <w:lsdException w:unhideWhenUsed="0" w:uiPriority="0" w:semiHidden="0" w:name="envelope return"/>
-    <w:lsdException w:unhideWhenUsed="0" w:uiPriority="0" w:semiHidden="0" w:name="footnote reference"/>
-    <w:lsdException w:unhideWhenUsed="0" w:uiPriority="0" w:semiHidden="0" w:name="annotation reference"/>
-    <w:lsdException w:unhideWhenUsed="0" w:uiPriority="0" w:semiHidden="0" w:name="line number"/>
-    <w:lsdException w:unhideWhenUsed="0" w:uiPriority="0" w:semiHidden="0" w:name="page number"/>
-    <w:lsdException w:unhideWhenUsed="0" w:uiPriority="0" w:semiHidden="0" w:name="endnote reference"/>
-    <w:lsdException w:unhideWhenUsed="0" w:uiPriority="0" w:semiHidden="0" w:name="endnote text"/>
-    <w:lsdException w:unhideWhenUsed="0" w:uiPriority="0" w:semiHidden="0" w:name="table of authorities"/>
-    <w:lsdException w:unhideWhenUsed="0" w:uiPriority="0" w:semiHidden="0" w:name="macro"/>
-    <w:lsdException w:unhideWhenUsed="0" w:uiPriority="0" w:semiHidden="0" w:name="toa heading"/>
-    <w:lsdException w:unhideWhenUsed="0" w:uiPriority="0" w:semiHidden="0" w:name="List"/>
-    <w:lsdException w:unhideWhenUsed="0" w:uiPriority="0" w:semiHidden="0" w:name="List Bullet"/>
-    <w:lsdException w:unhideWhenUsed="0" w:uiPriority="0" w:semiHidden="0" w:name="List Number"/>
-    <w:lsdException w:unhideWhenUsed="0" w:uiPriority="0" w:semiHidden="0" w:name="List 2"/>
-    <w:lsdException w:unhideWhenUsed="0" w:uiPriority="0" w:semiHidden="0" w:name="List 3"/>
-    <w:lsdException w:unhideWhenUsed="0" w:uiPriority="0" w:semiHidden="0" w:name="List 4"/>
-    <w:lsdException w:unhideWhenUsed="0" w:uiPriority="0" w:semiHidden="0" w:name="List 5"/>
-    <w:lsdException w:unhideWhenUsed="0" w:uiPriority="0" w:semiHidden="0" w:name="List Bullet 2"/>
-    <w:lsdException w:unhideWhenUsed="0" w:uiPriority="0" w:semiHidden="0" w:name="List Bullet 3"/>
-    <w:lsdException w:unhideWhenUsed="0" w:uiPriority="0" w:semiHidden="0" w:name="List Bullet 4"/>
-    <w:lsdException w:unhideWhenUsed="0" w:uiPriority="0" w:semiHidden="0" w:name="List Bullet 5"/>
-    <w:lsdException w:unhideWhenUsed="0" w:uiPriority="0" w:semiHidden="0" w:name="List Number 2"/>
-    <w:lsdException w:unhideWhenUsed="0" w:uiPriority="0" w:semiHidden="0" w:name="List Number 3"/>
-    <w:lsdException w:unhideWhenUsed="0" w:uiPriority="0" w:semiHidden="0" w:name="List Number 4"/>
-    <w:lsdException w:unhideWhenUsed="0" w:uiPriority="0" w:semiHidden="0" w:name="List Number 5"/>
-    <w:lsdException w:qFormat="1" w:unhideWhenUsed="0" w:uiPriority="0" w:semiHidden="0" w:name="Title"/>
-    <w:lsdException w:unhideWhenUsed="0" w:uiPriority="0" w:semiHidden="0" w:name="Closing"/>
-    <w:lsdException w:unhideWhenUsed="0" w:uiPriority="0" w:semiHidden="0" w:name="Signature"/>
-    <w:lsdException w:qFormat="1" w:uiPriority="1" w:name="Default Paragraph Font"/>
-    <w:lsdException w:unhideWhenUsed="0" w:uiPriority="0" w:semiHidden="0" w:name="Body Text"/>
-    <w:lsdException w:unhideWhenUsed="0" w:uiPriority="0" w:semiHidden="0" w:name="Body Text Indent"/>
-    <w:lsdException w:unhideWhenUsed="0" w:uiPriority="0" w:semiHidden="0" w:name="List Continue"/>
-    <w:lsdException w:unhideWhenUsed="0" w:uiPriority="0" w:semiHidden="0" w:name="List Continue 2"/>
-    <w:lsdException w:unhideWhenUsed="0" w:uiPriority="0" w:semiHidden="0" w:name="List Continue 3"/>
-    <w:lsdException w:unhideWhenUsed="0" w:uiPriority="0" w:semiHidden="0" w:name="List Continue 4"/>
-    <w:lsdException w:unhideWhenUsed="0" w:uiPriority="0" w:semiHidden="0" w:name="List Continue 5"/>
-    <w:lsdException w:unhideWhenUsed="0" w:uiPriority="0" w:semiHidden="0" w:name="Message Header"/>
-    <w:lsdException w:qFormat="1" w:unhideWhenUsed="0" w:uiPriority="0" w:semiHidden="0" w:name="Subtitle"/>
-    <w:lsdException w:unhideWhenUsed="0" w:uiPriority="0" w:semiHidden="0" w:name="Salutation"/>
-    <w:lsdException w:unhideWhenUsed="0" w:uiPriority="0" w:semiHidden="0" w:name="Date"/>
-    <w:lsdException w:unhideWhenUsed="0" w:uiPriority="0" w:semiHidden="0" w:name="Body Text First Indent"/>
-    <w:lsdException w:unhideWhenUsed="0" w:uiPriority="0" w:semiHidden="0" w:name="Body Text First Indent 2"/>
-    <w:lsdException w:unhideWhenUsed="0" w:uiPriority="0" w:semiHidden="0" w:name="Note Heading"/>
-    <w:lsdException w:unhideWhenUsed="0" w:uiPriority="0" w:semiHidden="0" w:name="Body Text 2"/>
-    <w:lsdException w:unhideWhenUsed="0" w:uiPriority="0" w:semiHidden="0" w:name="Body Text 3"/>
-    <w:lsdException w:unhideWhenUsed="0" w:uiPriority="0" w:semiHidden="0" w:name="Body Text Indent 2"/>
-    <w:lsdException w:unhideWhenUsed="0" w:uiPriority="0" w:semiHidden="0" w:name="Body Text Indent 3"/>
-    <w:lsdException w:unhideWhenUsed="0" w:uiPriority="0" w:semiHidden="0" w:name="Block Text"/>
-    <w:lsdException w:unhideWhenUsed="0" w:uiPriority="0" w:semiHidden="0" w:name="Hyperlink"/>
-    <w:lsdException w:unhideWhenUsed="0" w:uiPriority="0" w:semiHidden="0" w:name="FollowedHyperlink"/>
-    <w:lsdException w:qFormat="1" w:unhideWhenUsed="0" w:uiPriority="0" w:semiHidden="0" w:name="Strong"/>
-    <w:lsdException w:qFormat="1" w:unhideWhenUsed="0" w:uiPriority="0" w:semiHidden="0" w:name="Emphasis"/>
-    <w:lsdException w:unhideWhenUsed="0" w:uiPriority="0" w:semiHidden="0" w:name="Document Map"/>
-    <w:lsdException w:unhideWhenUsed="0" w:uiPriority="0" w:semiHidden="0" w:name="Plain Text"/>
-    <w:lsdException w:unhideWhenUsed="0" w:uiPriority="0" w:semiHidden="0" w:name="E-mail Signature"/>
-    <w:lsdException w:unhideWhenUsed="0" w:uiPriority="0" w:semiHidden="0" w:name="Normal (Web)"/>
-    <w:lsdException w:unhideWhenUsed="0" w:uiPriority="0" w:semiHidden="0" w:name="HTML Acronym"/>
-    <w:lsdException w:unhideWhenUsed="0" w:uiPriority="0" w:semiHidden="0" w:name="HTML Address"/>
-    <w:lsdException w:unhideWhenUsed="0" w:uiPriority="0" w:semiHidden="0" w:name="HTML Cite"/>
-    <w:lsdException w:unhideWhenUsed="0" w:uiPriority="0" w:semiHidden="0" w:name="HTML Code"/>
-    <w:lsdException w:unhideWhenUsed="0" w:uiPriority="0" w:semiHidden="0" w:name="HTML Definition"/>
-    <w:lsdException w:unhideWhenUsed="0" w:uiPriority="0" w:semiHidden="0" w:name="HTML Keyboard"/>
-    <w:lsdException w:unhideWhenUsed="0" w:uiPriority="0" w:semiHidden="0" w:name="HTML Preformatted"/>
-    <w:lsdException w:unhideWhenUsed="0" w:uiPriority="0" w:semiHidden="0" w:name="HTML Sample"/>
-    <w:lsdException w:unhideWhenUsed="0" w:uiPriority="0" w:semiHidden="0" w:name="HTML Typewriter"/>
-    <w:lsdException w:unhideWhenUsed="0" w:uiPriority="0" w:semiHidden="0" w:name="HTML Variable"/>
-    <w:lsdException w:qFormat="1" w:uiPriority="99" w:name="Normal Table"/>
-    <w:lsdException w:unhideWhenUsed="0" w:uiPriority="0" w:semiHidden="0" w:name="annotation subject"/>
-    <w:lsdException w:uiPriority="0" w:name="Table Simple 1"/>
-    <w:lsdException w:uiPriority="0" w:name="Table Simple 2"/>
-    <w:lsdException w:uiPriority="0" w:name="Table Simple 3"/>
-    <w:lsdException w:uiPriority="0" w:name="Table Classic 1"/>
-    <w:lsdException w:uiPriority="0" w:name="Table Classic 2"/>
-    <w:lsdException w:uiPriority="0" w:name="Table Classic 3"/>
-    <w:lsdException w:uiPriority="0" w:name="Table Classic 4"/>
-    <w:lsdException w:uiPriority="0" w:name="Table Colorful 1"/>
-    <w:lsdException w:uiPriority="0" w:name="Table Colorful 2"/>
-    <w:lsdException w:uiPriority="0" w:name="Table Colorful 3"/>
-    <w:lsdException w:uiPriority="0" w:name="Table Columns 1"/>
-    <w:lsdException w:uiPriority="0" w:name="Table Columns 2"/>
-    <w:lsdException w:uiPriority="0" w:name="Table Columns 3"/>
-    <w:lsdException w:uiPriority="0" w:name="Table Columns 4"/>
-    <w:lsdException w:uiPriority="0" w:name="Table Columns 5"/>
-    <w:lsdException w:uiPriority="0" w:name="Table Grid 1"/>
-    <w:lsdException w:uiPriority="0" w:name="Table Grid 2"/>
-    <w:lsdException w:uiPriority="0" w:name="Table Grid 3"/>
-    <w:lsdException w:uiPriority="0" w:name="Table Grid 4"/>
-    <w:lsdException w:uiPriority="0" w:name="Table Grid 5"/>
-    <w:lsdException w:uiPriority="0" w:name="Table Grid 6"/>
-    <w:lsdException w:uiPriority="0" w:name="Table Grid 7"/>
-    <w:lsdException w:uiPriority="0" w:name="Table Grid 8"/>
-    <w:lsdException w:uiPriority="0" w:name="Table List 1"/>
-    <w:lsdException w:uiPriority="0" w:name="Table List 2"/>
-    <w:lsdException w:uiPriority="0" w:name="Table List 3"/>
-    <w:lsdException w:uiPriority="0" w:name="Table List 4"/>
-    <w:lsdException w:uiPriority="0" w:name="Table List 5"/>
-    <w:lsdException w:uiPriority="0" w:name="Table List 6"/>
-    <w:lsdException w:uiPriority="0" w:name="Table List 7"/>
-    <w:lsdException w:uiPriority="0" w:name="Table List 8"/>
-    <w:lsdException w:uiPriority="0" w:name="Table 3D effects 1"/>
-    <w:lsdException w:uiPriority="0" w:name="Table 3D effects 2"/>
-    <w:lsdException w:uiPriority="0" w:name="Table 3D effects 3"/>
-    <w:lsdException w:uiPriority="0" w:name="Table Contemporary"/>
-    <w:lsdException w:uiPriority="0" w:name="Table Elegant"/>
-    <w:lsdException w:uiPriority="0" w:name="Table Professional"/>
-    <w:lsdException w:uiPriority="0" w:name="Table Subtle 1"/>
-    <w:lsdException w:uiPriority="0" w:name="Table Subtle 2"/>
-    <w:lsdException w:uiPriority="0" w:name="Table Web 1"/>
-    <w:lsdException w:uiPriority="0" w:name="Table Web 2"/>
-    <w:lsdException w:uiPriority="0" w:name="Table Web 3"/>
-    <w:lsdException w:unhideWhenUsed="0" w:uiPriority="0" w:semiHidden="0" w:name="Balloon Text"/>
-    <w:lsdException w:unhideWhenUsed="0" w:uiPriority="0" w:semiHidden="0" w:name="Table Grid"/>
-    <w:lsdException w:uiPriority="0" w:name="Table Theme"/>
-    <w:lsdException w:unhideWhenUsed="0" w:uiPriority="60" w:semiHidden="0" w:name="Light Shading"/>
-    <w:lsdException w:unhideWhenUsed="0" w:uiPriority="61" w:semiHidden="0" w:name="Light List"/>
-    <w:lsdException w:unhideWhenUsed="0" w:uiPriority="62" w:semiHidden="0" w:name="Light Grid"/>
-    <w:lsdException w:unhideWhenUsed="0" w:uiPriority="63" w:semiHidden="0" w:name="Medium Shading 1"/>
-    <w:lsdException w:unhideWhenUsed="0" w:uiPriority="64" w:semiHidden="0" w:name="Medium Shading 2"/>
-    <w:lsdException w:unhideWhenUsed="0" w:uiPriority="65" w:semiHidden="0" w:name="Medium List 1"/>
-    <w:lsdException w:unhideWhenUsed="0" w:uiPriority="66" w:semiHidden="0" w:name="Medium List 2"/>
-    <w:lsdException w:unhideWhenUsed="0" w:uiPriority="67" w:semiHidden="0" w:name="Medium Grid 1"/>
-    <w:lsdException w:unhideWhenUsed="0" w:uiPriority="68" w:semiHidden="0" w:name="Medium Grid 2"/>
-    <w:lsdException w:unhideWhenUsed="0" w:uiPriority="69" w:semiHidden="0" w:name="Medium Grid 3"/>
-    <w:lsdException w:unhideWhenUsed="0" w:uiPriority="70" w:semiHidden="0" w:name="Dark List"/>
-    <w:lsdException w:unhideWhenUsed="0" w:uiPriority="71" w:semiHidden="0" w:name="Colorful Shading"/>
-    <w:lsdException w:unhideWhenUsed="0" w:uiPriority="72" w:semiHidden="0" w:name="Colorful List"/>
-    <w:lsdException w:unhideWhenUsed="0" w:uiPriority="73" w:semiHidden="0" w:name="Colorful Grid"/>
-    <w:lsdException w:unhideWhenUsed="0" w:uiPriority="60" w:semiHidden="0" w:name="Light Shading Accent 1"/>
-    <w:lsdException w:unhideWhenUsed="0" w:uiPriority="61" w:semiHidden="0" w:name="Light List Accent 1"/>
-    <w:lsdException w:unhideWhenUsed="0" w:uiPriority="62" w:semiHidden="0" w:name="Light Grid Accent 1"/>
-    <w:lsdException w:unhideWhenUsed="0" w:uiPriority="63" w:semiHidden="0" w:name="Medium Shading 1 Accent 1"/>
-    <w:lsdException w:unhideWhenUsed="0" w:uiPriority="64" w:semiHidden="0" w:name="Medium Shading 2 Accent 1"/>
-    <w:lsdException w:unhideWhenUsed="0" w:uiPriority="65" w:semiHidden="0" w:name="Medium List 1 Accent 1"/>
-    <w:lsdException w:unhideWhenUsed="0" w:uiPriority="66" w:semiHidden="0" w:name="Medium List 2 Accent 1"/>
-    <w:lsdException w:unhideWhenUsed="0" w:uiPriority="67" w:semiHidden="0" w:name="Medium Grid 1 Accent 1"/>
-    <w:lsdException w:unhideWhenUsed="0" w:uiPriority="68" w:semiHidden="0" w:name="Medium Grid 2 Accent 1"/>
-    <w:lsdException w:unhideWhenUsed="0" w:uiPriority="69" w:semiHidden="0" w:name="Medium Grid 3 Accent 1"/>
-    <w:lsdException w:unhideWhenUsed="0" w:uiPriority="70" w:semiHidden="0" w:name="Dark List Accent 1"/>
-    <w:lsdException w:unhideWhenUsed="0" w:uiPriority="71" w:semiHidden="0" w:name="Colorful Shading Accent 1"/>
-    <w:lsdException w:unhideWhenUsed="0" w:uiPriority="72" w:semiHidden="0" w:name="Colorful List Accent 1"/>
-    <w:lsdException w:unhideWhenUsed="0" w:uiPriority="73" w:semiHidden="0" w:name="Colorful Grid Accent 1"/>
-    <w:lsdException w:unhideWhenUsed="0" w:uiPriority="60" w:semiHidden="0" w:name="Light Shading Accent 2"/>
-    <w:lsdException w:unhideWhenUsed="0" w:uiPriority="61" w:semiHidden="0" w:name="Light List Accent 2"/>
-    <w:lsdException w:unhideWhenUsed="0" w:uiPriority="62" w:semiHidden="0" w:name="Light Grid Accent 2"/>
-    <w:lsdException w:unhideWhenUsed="0" w:uiPriority="63" w:semiHidden="0" w:name="Medium Shading 1 Accent 2"/>
-    <w:lsdException w:unhideWhenUsed="0" w:uiPriority="64" w:semiHidden="0" w:name="Medium Shading 2 Accent 2"/>
-    <w:lsdException w:unhideWhenUsed="0" w:uiPriority="65" w:semiHidden="0" w:name="Medium List 1 Accent 2"/>
-    <w:lsdException w:unhideWhenUsed="0" w:uiPriority="66" w:semiHidden="0" w:name="Medium List 2 Accent 2"/>
-    <w:lsdException w:unhideWhenUsed="0" w:uiPriority="67" w:semiHidden="0" w:name="Medium Grid 1 Accent 2"/>
-    <w:lsdException w:unhideWhenUsed="0" w:uiPriority="68" w:semiHidden="0" w:name="Medium Grid 2 Accent 2"/>
-    <w:lsdException w:unhideWhenUsed="0" w:uiPriority="69" w:semiHidden="0" w:name="Medium Grid 3 Accent 2"/>
-    <w:lsdException w:unhideWhenUsed="0" w:uiPriority="70" w:semiHidden="0" w:name="Dark List Accent 2"/>
-    <w:lsdException w:unhideWhenUsed="0" w:uiPriority="71" w:semiHidden="0" w:name="Colorful Shading Accent 2"/>
-    <w:lsdException w:unhideWhenUsed="0" w:uiPriority="72" w:semiHidden="0" w:name="Colorful List Accent 2"/>
-    <w:lsdException w:unhideWhenUsed="0" w:uiPriority="73" w:semiHidden="0" w:name="Colorful Grid Accent 2"/>
-    <w:lsdException w:unhideWhenUsed="0" w:uiPriority="60" w:semiHidden="0" w:name="Light Shading Accent 3"/>
-    <w:lsdException w:unhideWhenUsed="0" w:uiPriority="61" w:semiHidden="0" w:name="Light List Accent 3"/>
-    <w:lsdException w:unhideWhenUsed="0" w:uiPriority="62" w:semiHidden="0" w:name="Light Grid Accent 3"/>
-    <w:lsdException w:unhideWhenUsed="0" w:uiPriority="63" w:semiHidden="0" w:name="Medium Shading 1 Accent 3"/>
-    <w:lsdException w:unhideWhenUsed="0" w:uiPriority="64" w:semiHidden="0" w:name="Medium Shading 2 Accent 3"/>
-    <w:lsdException w:unhideWhenUsed="0" w:uiPriority="65" w:semiHidden="0" w:name="Medium List 1 Accent 3"/>
-    <w:lsdException w:unhideWhenUsed="0" w:uiPriority="66" w:semiHidden="0" w:name="Medium List 2 Accent 3"/>
-    <w:lsdException w:unhideWhenUsed="0" w:uiPriority="67" w:semiHidden="0" w:name="Medium Grid 1 Accent 3"/>
-    <w:lsdException w:unhideWhenUsed="0" w:uiPriority="68" w:semiHidden="0" w:name="Medium Grid 2 Accent 3"/>
-    <w:lsdException w:unhideWhenUsed="0" w:uiPriority="69" w:semiHidden="0" w:name="Medium Grid 3 Accent 3"/>
-    <w:lsdException w:unhideWhenUsed="0" w:uiPriority="70" w:semiHidden="0" w:name="Dark List Accent 3"/>
-    <w:lsdException w:unhideWhenUsed="0" w:uiPriority="71" w:semiHidden="0" w:name="Colorful Shading Accent 3"/>
-    <w:lsdException w:unhideWhenUsed="0" w:uiPriority="72" w:semiHidden="0" w:name="Colorful List Accent 3"/>
-    <w:lsdException w:unhideWhenUsed="0" w:uiPriority="73" w:semiHidden="0" w:name="Colorful Grid Accent 3"/>
-    <w:lsdException w:unhideWhenUsed="0" w:uiPriority="60" w:semiHidden="0" w:name="Light Shading Accent 4"/>
-    <w:lsdException w:unhideWhenUsed="0" w:uiPriority="61" w:semiHidden="0" w:name="Light List Accent 4"/>
-    <w:lsdException w:unhideWhenUsed="0" w:uiPriority="62" w:semiHidden="0" w:name="Light Grid Accent 4"/>
-    <w:lsdException w:unhideWhenUsed="0" w:uiPriority="63" w:semiHidden="0" w:name="Medium Shading 1 Accent 4"/>
-    <w:lsdException w:unhideWhenUsed="0" w:uiPriority="64" w:semiHidden="0" w:name="Medium Shading 2 Accent 4"/>
-    <w:lsdException w:unhideWhenUsed="0" w:uiPriority="65" w:semiHidden="0" w:name="Medium List 1 Accent 4"/>
-    <w:lsdException w:unhideWhenUsed="0" w:uiPriority="66" w:semiHidden="0" w:name="Medium List 2 Accent 4"/>
-    <w:lsdException w:unhideWhenUsed="0" w:uiPriority="67" w:semiHidden="0" w:name="Medium Grid 1 Accent 4"/>
-    <w:lsdException w:unhideWhenUsed="0" w:uiPriority="68" w:semiHidden="0" w:name="Medium Grid 2 Accent 4"/>
-    <w:lsdException w:unhideWhenUsed="0" w:uiPriority="69" w:semiHidden="0" w:name="Medium Grid 3 Accent 4"/>
-    <w:lsdException w:unhideWhenUsed="0" w:uiPriority="70" w:semiHidden="0" w:name="Dark List Accent 4"/>
-    <w:lsdException w:unhideWhenUsed="0" w:uiPriority="71" w:semiHidden="0" w:name="Colorful Shading Accent 4"/>
-    <w:lsdException w:unhideWhenUsed="0" w:uiPriority="72" w:semiHidden="0" w:name="Colorful List Accent 4"/>
-    <w:lsdException w:unhideWhenUsed="0" w:uiPriority="73" w:semiHidden="0" w:name="Colorful Grid Accent 4"/>
-    <w:lsdException w:unhideWhenUsed="0" w:uiPriority="60" w:semiHidden="0" w:name="Light Shading Accent 5"/>
-    <w:lsdException w:unhideWhenUsed="0" w:uiPriority="61" w:semiHidden="0" w:name="Light List Accent 5"/>
-    <w:lsdException w:unhideWhenUsed="0" w:uiPriority="62" w:semiHidden="0" w:name="Light Grid Accent 5"/>
-    <w:lsdException w:unhideWhenUsed="0" w:uiPriority="63" w:semiHidden="0" w:name="Medium Shading 1 Accent 5"/>
-    <w:lsdException w:unhideWhenUsed="0" w:uiPriority="64" w:semiHidden="0" w:name="Medium Shading 2 Accent 5"/>
-    <w:lsdException w:unhideWhenUsed="0" w:uiPriority="65" w:semiHidden="0" w:name="Medium List 1 Accent 5"/>
-    <w:lsdException w:unhideWhenUsed="0" w:uiPriority="66" w:semiHidden="0" w:name="Medium List 2 Accent 5"/>
-    <w:lsdException w:unhideWhenUsed="0" w:uiPriority="67" w:semiHidden="0" w:name="Medium Grid 1 Accent 5"/>
-    <w:lsdException w:unhideWhenUsed="0" w:uiPriority="68" w:semiHidden="0" w:name="Medium Grid 2 Accent 5"/>
-    <w:lsdException w:unhideWhenUsed="0" w:uiPriority="69" w:semiHidden="0" w:name="Medium Grid 3 Accent 5"/>
-    <w:lsdException w:unhideWhenUsed="0" w:uiPriority="70" w:semiHidden="0" w:name="Dark List Accent 5"/>
-    <w:lsdException w:unhideWhenUsed="0" w:uiPriority="71" w:semiHidden="0" w:name="Colorful Shading Accent 5"/>
-    <w:lsdException w:unhideWhenUsed="0" w:uiPriority="72" w:semiHidden="0" w:name="Colorful List Accent 5"/>
-    <w:lsdException w:unhideWhenUsed="0" w:uiPriority="73" w:semiHidden="0" w:name="Colorful Grid Accent 5"/>
-    <w:lsdException w:unhideWhenUsed="0" w:uiPriority="60" w:semiHidden="0" w:name="Light Shading Accent 6"/>
-    <w:lsdException w:unhideWhenUsed="0" w:uiPriority="61" w:semiHidden="0" w:name="Light List Accent 6"/>
-    <w:lsdException w:unhideWhenUsed="0" w:uiPriority="62" w:semiHidden="0" w:name="Light Grid Accent 6"/>
-    <w:lsdException w:unhideWhenUsed="0" w:uiPriority="63" w:semiHidden="0" w:name="Medium Shading 1 Accent 6"/>
-    <w:lsdException w:unhideWhenUsed="0" w:uiPriority="64" w:semiHidden="0" w:name="Medium Shading 2 Accent 6"/>
-    <w:lsdException w:unhideWhenUsed="0" w:uiPriority="65" w:semiHidden="0" w:name="Medium List 1 Accent 6"/>
-    <w:lsdException w:unhideWhenUsed="0" w:uiPriority="66" w:semiHidden="0" w:name="Medium List 2 Accent 6"/>
-    <w:lsdException w:unhideWhenUsed="0" w:uiPriority="67" w:semiHidden="0" w:name="Medium Grid 1 Accent 6"/>
-    <w:lsdException w:unhideWhenUsed="0" w:uiPriority="68" w:semiHidden="0" w:name="Medium Grid 2 Accent 6"/>
-    <w:lsdException w:unhideWhenUsed="0" w:uiPriority="69" w:semiHidden="0" w:name="Medium Grid 3 Accent 6"/>
-    <w:lsdException w:unhideWhenUsed="0" w:uiPriority="70" w:semiHidden="0" w:name="Dark List Accent 6"/>
-    <w:lsdException w:unhideWhenUsed="0" w:uiPriority="71" w:semiHidden="0" w:name="Colorful Shading Accent 6"/>
-    <w:lsdException w:unhideWhenUsed="0" w:uiPriority="72" w:semiHidden="0" w:name="Colorful List Accent 6"/>
-    <w:lsdException w:unhideWhenUsed="0" w:uiPriority="73" w:semiHidden="0" w:name="Colorful Grid Accent 6"/>
+  <w:latentStyles w:defLockedState="0" w:defUIPriority="0" w:defSemiHidden="0" w:defUnhideWhenUsed="0" w:defQFormat="0" w:count="376">
+    <w:lsdException w:name="Normal" w:qFormat="1"/>
+    <w:lsdException w:name="heading 1" w:qFormat="1"/>
+    <w:lsdException w:name="heading 2" w:semiHidden="1" w:unhideWhenUsed="1" w:qFormat="1"/>
+    <w:lsdException w:name="heading 3" w:semiHidden="1" w:unhideWhenUsed="1" w:qFormat="1"/>
+    <w:lsdException w:name="heading 4" w:semiHidden="1" w:unhideWhenUsed="1" w:qFormat="1"/>
+    <w:lsdException w:name="heading 5" w:semiHidden="1" w:unhideWhenUsed="1" w:qFormat="1"/>
+    <w:lsdException w:name="heading 6" w:semiHidden="1" w:unhideWhenUsed="1" w:qFormat="1"/>
+    <w:lsdException w:name="heading 7" w:semiHidden="1" w:unhideWhenUsed="1" w:qFormat="1"/>
+    <w:lsdException w:name="heading 8" w:semiHidden="1" w:unhideWhenUsed="1" w:qFormat="1"/>
+    <w:lsdException w:name="heading 9" w:semiHidden="1" w:unhideWhenUsed="1" w:qFormat="1"/>
+    <w:lsdException w:name="caption" w:semiHidden="1" w:unhideWhenUsed="1" w:qFormat="1"/>
+    <w:lsdException w:name="Title" w:qFormat="1"/>
+    <w:lsdException w:name="Default Paragraph Font" w:semiHidden="1" w:uiPriority="1" w:unhideWhenUsed="1" w:qFormat="1"/>
+    <w:lsdException w:name="Subtitle" w:qFormat="1"/>
+    <w:lsdException w:name="Strong" w:qFormat="1"/>
+    <w:lsdException w:name="Emphasis" w:qFormat="1"/>
+    <w:lsdException w:name="HTML Top of Form" w:semiHidden="1" w:uiPriority="99" w:unhideWhenUsed="1"/>
+    <w:lsdException w:name="HTML Bottom of Form" w:semiHidden="1" w:uiPriority="99" w:unhideWhenUsed="1"/>
+    <w:lsdException w:name="Normal Table" w:semiHidden="1" w:uiPriority="99" w:unhideWhenUsed="1" w:qFormat="1"/>
+    <w:lsdException w:name="No List" w:semiHidden="1" w:uiPriority="99" w:unhideWhenUsed="1"/>
+    <w:lsdException w:name="Outline List 1" w:semiHidden="1" w:uiPriority="99" w:unhideWhenUsed="1"/>
+    <w:lsdException w:name="Outline List 2" w:semiHidden="1" w:uiPriority="99" w:unhideWhenUsed="1"/>
+    <w:lsdException w:name="Outline List 3" w:semiHidden="1" w:uiPriority="99" w:unhideWhenUsed="1"/>
+    <w:lsdException w:name="Table Simple 1" w:semiHidden="1" w:unhideWhenUsed="1"/>
+    <w:lsdException w:name="Table Simple 2" w:semiHidden="1" w:unhideWhenUsed="1"/>
+    <w:lsdException w:name="Table Simple 3" w:semiHidden="1" w:unhideWhenUsed="1"/>
+    <w:lsdException w:name="Table Classic 1" w:semiHidden="1" w:unhideWhenUsed="1"/>
+    <w:lsdException w:name="Table Classic 2" w:semiHidden="1" w:unhideWhenUsed="1"/>
+    <w:lsdException w:name="Table Classic 3" w:semiHidden="1" w:unhideWhenUsed="1"/>
+    <w:lsdException w:name="Table Classic 4" w:semiHidden="1" w:unhideWhenUsed="1"/>
+    <w:lsdException w:name="Table Colorful 1" w:semiHidden="1" w:unhideWhenUsed="1"/>
+    <w:lsdException w:name="Table Colorful 2" w:semiHidden="1" w:unhideWhenUsed="1"/>
+    <w:lsdException w:name="Table Colorful 3" w:semiHidden="1" w:unhideWhenUsed="1"/>
+    <w:lsdException w:name="Table Columns 1" w:semiHidden="1" w:unhideWhenUsed="1"/>
+    <w:lsdException w:name="Table Columns 2" w:semiHidden="1" w:unhideWhenUsed="1"/>
+    <w:lsdException w:name="Table Columns 3" w:semiHidden="1" w:unhideWhenUsed="1"/>
+    <w:lsdException w:name="Table Columns 4" w:semiHidden="1" w:unhideWhenUsed="1"/>
+    <w:lsdException w:name="Table Columns 5" w:semiHidden="1" w:unhideWhenUsed="1"/>
+    <w:lsdException w:name="Table Grid 1" w:semiHidden="1" w:unhideWhenUsed="1"/>
+    <w:lsdException w:name="Table Grid 2" w:semiHidden="1" w:unhideWhenUsed="1"/>
+    <w:lsdException w:name="Table Grid 3" w:semiHidden="1" w:unhideWhenUsed="1"/>
+    <w:lsdException w:name="Table Grid 4" w:semiHidden="1" w:unhideWhenUsed="1"/>
+    <w:lsdException w:name="Table Grid 5" w:semiHidden="1" w:unhideWhenUsed="1"/>
+    <w:lsdException w:name="Table Grid 6" w:semiHidden="1" w:unhideWhenUsed="1"/>
+    <w:lsdException w:name="Table Grid 7" w:semiHidden="1" w:unhideWhenUsed="1"/>
+    <w:lsdException w:name="Table Grid 8" w:semiHidden="1" w:unhideWhenUsed="1"/>
+    <w:lsdException w:name="Table List 1" w:semiHidden="1" w:unhideWhenUsed="1"/>
+    <w:lsdException w:name="Table List 2" w:semiHidden="1" w:unhideWhenUsed="1"/>
+    <w:lsdException w:name="Table List 3" w:semiHidden="1" w:unhideWhenUsed="1"/>
+    <w:lsdException w:name="Table List 4" w:semiHidden="1" w:unhideWhenUsed="1"/>
+    <w:lsdException w:name="Table List 5" w:semiHidden="1" w:unhideWhenUsed="1"/>
+    <w:lsdException w:name="Table List 6" w:semiHidden="1" w:unhideWhenUsed="1"/>
+    <w:lsdException w:name="Table List 7" w:semiHidden="1" w:unhideWhenUsed="1"/>
+    <w:lsdException w:name="Table List 8" w:semiHidden="1" w:unhideWhenUsed="1"/>
+    <w:lsdException w:name="Table 3D effects 1" w:semiHidden="1" w:unhideWhenUsed="1"/>
+    <w:lsdException w:name="Table 3D effects 2" w:semiHidden="1" w:unhideWhenUsed="1"/>
+    <w:lsdException w:name="Table 3D effects 3" w:semiHidden="1" w:unhideWhenUsed="1"/>
+    <w:lsdException w:name="Table Contemporary" w:semiHidden="1" w:unhideWhenUsed="1"/>
+    <w:lsdException w:name="Table Elegant" w:semiHidden="1" w:unhideWhenUsed="1"/>
+    <w:lsdException w:name="Table Professional" w:semiHidden="1" w:unhideWhenUsed="1"/>
+    <w:lsdException w:name="Table Subtle 1" w:semiHidden="1" w:unhideWhenUsed="1"/>
+    <w:lsdException w:name="Table Subtle 2" w:semiHidden="1" w:unhideWhenUsed="1"/>
+    <w:lsdException w:name="Table Web 1" w:semiHidden="1" w:unhideWhenUsed="1"/>
+    <w:lsdException w:name="Table Web 2" w:semiHidden="1" w:unhideWhenUsed="1"/>
+    <w:lsdException w:name="Table Web 3" w:semiHidden="1" w:unhideWhenUsed="1"/>
+    <w:lsdException w:name="Table Theme" w:semiHidden="1" w:unhideWhenUsed="1"/>
+    <w:lsdException w:name="Placeholder Text" w:semiHidden="1" w:uiPriority="99" w:unhideWhenUsed="1"/>
+    <w:lsdException w:name="No Spacing" w:semiHidden="1" w:uiPriority="99" w:unhideWhenUsed="1"/>
+    <w:lsdException w:name="Light Shading" w:uiPriority="60"/>
+    <w:lsdException w:name="Light List" w:uiPriority="61"/>
+    <w:lsdException w:name="Light Grid" w:uiPriority="62"/>
+    <w:lsdException w:name="Medium Shading 1" w:uiPriority="63"/>
+    <w:lsdException w:name="Medium Shading 2" w:uiPriority="64"/>
+    <w:lsdException w:name="Medium List 1" w:uiPriority="65"/>
+    <w:lsdException w:name="Medium List 2" w:uiPriority="66"/>
+    <w:lsdException w:name="Medium Grid 1" w:uiPriority="67"/>
+    <w:lsdException w:name="Medium Grid 2" w:uiPriority="68"/>
+    <w:lsdException w:name="Medium Grid 3" w:uiPriority="69"/>
+    <w:lsdException w:name="Dark List" w:uiPriority="70"/>
+    <w:lsdException w:name="Colorful Shading" w:uiPriority="71"/>
+    <w:lsdException w:name="Colorful List" w:uiPriority="72"/>
+    <w:lsdException w:name="Colorful Grid" w:uiPriority="73"/>
+    <w:lsdException w:name="Light Shading Accent 1" w:uiPriority="60"/>
+    <w:lsdException w:name="Light List Accent 1" w:uiPriority="61"/>
+    <w:lsdException w:name="Light Grid Accent 1" w:uiPriority="62"/>
+    <w:lsdException w:name="Medium Shading 1 Accent 1" w:uiPriority="63"/>
+    <w:lsdException w:name="Medium Shading 2 Accent 1" w:uiPriority="64"/>
+    <w:lsdException w:name="Medium List 1 Accent 1" w:uiPriority="65"/>
+    <w:lsdException w:name="Revision" w:semiHidden="1" w:uiPriority="99" w:unhideWhenUsed="1"/>
+    <w:lsdException w:name="List Paragraph" w:semiHidden="1" w:uiPriority="99" w:unhideWhenUsed="1"/>
+    <w:lsdException w:name="Quote" w:semiHidden="1" w:uiPriority="99" w:unhideWhenUsed="1"/>
+    <w:lsdException w:name="Intense Quote" w:semiHidden="1" w:uiPriority="99" w:unhideWhenUsed="1"/>
+    <w:lsdException w:name="Medium List 2 Accent 1" w:uiPriority="66"/>
+    <w:lsdException w:name="Medium Grid 1 Accent 1" w:uiPriority="67"/>
+    <w:lsdException w:name="Medium Grid 2 Accent 1" w:uiPriority="68"/>
+    <w:lsdException w:name="Medium Grid 3 Accent 1" w:uiPriority="69"/>
+    <w:lsdException w:name="Dark List Accent 1" w:uiPriority="70"/>
+    <w:lsdException w:name="Colorful Shading Accent 1" w:uiPriority="71"/>
+    <w:lsdException w:name="Colorful List Accent 1" w:uiPriority="72"/>
+    <w:lsdException w:name="Colorful Grid Accent 1" w:uiPriority="73"/>
+    <w:lsdException w:name="Light Shading Accent 2" w:uiPriority="60"/>
+    <w:lsdException w:name="Light List Accent 2" w:uiPriority="61"/>
+    <w:lsdException w:name="Light Grid Accent 2" w:uiPriority="62"/>
+    <w:lsdException w:name="Medium Shading 1 Accent 2" w:uiPriority="63"/>
+    <w:lsdException w:name="Medium Shading 2 Accent 2" w:uiPriority="64"/>
+    <w:lsdException w:name="Medium List 1 Accent 2" w:uiPriority="65"/>
+    <w:lsdException w:name="Medium List 2 Accent 2" w:uiPriority="66"/>
+    <w:lsdException w:name="Medium Grid 1 Accent 2" w:uiPriority="67"/>
+    <w:lsdException w:name="Medium Grid 2 Accent 2" w:uiPriority="68"/>
+    <w:lsdException w:name="Medium Grid 3 Accent 2" w:uiPriority="69"/>
+    <w:lsdException w:name="Dark List Accent 2" w:uiPriority="70"/>
+    <w:lsdException w:name="Colorful Shading Accent 2" w:uiPriority="71"/>
+    <w:lsdException w:name="Colorful List Accent 2" w:uiPriority="72"/>
+    <w:lsdException w:name="Colorful Grid Accent 2" w:uiPriority="73"/>
+    <w:lsdException w:name="Light Shading Accent 3" w:uiPriority="60"/>
+    <w:lsdException w:name="Light List Accent 3" w:uiPriority="61"/>
+    <w:lsdException w:name="Light Grid Accent 3" w:uiPriority="62"/>
+    <w:lsdException w:name="Medium Shading 1 Accent 3" w:uiPriority="63"/>
+    <w:lsdException w:name="Medium Shading 2 Accent 3" w:uiPriority="64"/>
+    <w:lsdException w:name="Medium List 1 Accent 3" w:uiPriority="65"/>
+    <w:lsdException w:name="Medium List 2 Accent 3" w:uiPriority="66"/>
+    <w:lsdException w:name="Medium Grid 1 Accent 3" w:uiPriority="67"/>
+    <w:lsdException w:name="Medium Grid 2 Accent 3" w:uiPriority="68"/>
+    <w:lsdException w:name="Medium Grid 3 Accent 3" w:uiPriority="69"/>
+    <w:lsdException w:name="Dark List Accent 3" w:uiPriority="70"/>
+    <w:lsdException w:name="Colorful Shading Accent 3" w:uiPriority="71"/>
+    <w:lsdException w:name="Colorful List Accent 3" w:uiPriority="72"/>
+    <w:lsdException w:name="Colorful Grid Accent 3" w:uiPriority="73"/>
+    <w:lsdException w:name="Light Shading Accent 4" w:uiPriority="60"/>
+    <w:lsdException w:name="Light List Accent 4" w:uiPriority="61"/>
+    <w:lsdException w:name="Light Grid Accent 4" w:uiPriority="62"/>
+    <w:lsdException w:name="Medium Shading 1 Accent 4" w:uiPriority="63"/>
+    <w:lsdException w:name="Medium Shading 2 Accent 4" w:uiPriority="64"/>
+    <w:lsdException w:name="Medium List 1 Accent 4" w:uiPriority="65"/>
+    <w:lsdException w:name="Medium List 2 Accent 4" w:uiPriority="66"/>
+    <w:lsdException w:name="Medium Grid 1 Accent 4" w:uiPriority="67"/>
+    <w:lsdException w:name="Medium Grid 2 Accent 4" w:uiPriority="68"/>
+    <w:lsdException w:name="Medium Grid 3 Accent 4" w:uiPriority="69"/>
+    <w:lsdException w:name="Dark List Accent 4" w:uiPriority="70"/>
+    <w:lsdException w:name="Colorful Shading Accent 4" w:uiPriority="71"/>
+    <w:lsdException w:name="Colorful List Accent 4" w:uiPriority="72"/>
+    <w:lsdException w:name="Colorful Grid Accent 4" w:uiPriority="73"/>
+    <w:lsdException w:name="Light Shading Accent 5" w:uiPriority="60"/>
+    <w:lsdException w:name="Light List Accent 5" w:uiPriority="61"/>
+    <w:lsdException w:name="Light Grid Accent 5" w:uiPriority="62"/>
+    <w:lsdException w:name="Medium Shading 1 Accent 5" w:uiPriority="63"/>
+    <w:lsdException w:name="Medium Shading 2 Accent 5" w:uiPriority="64"/>
+    <w:lsdException w:name="Medium List 1 Accent 5" w:uiPriority="65"/>
+    <w:lsdException w:name="Medium List 2 Accent 5" w:uiPriority="66"/>
+    <w:lsdException w:name="Medium Grid 1 Accent 5" w:uiPriority="67"/>
+    <w:lsdException w:name="Medium Grid 2 Accent 5" w:uiPriority="68"/>
+    <w:lsdException w:name="Medium Grid 3 Accent 5" w:uiPriority="69"/>
+    <w:lsdException w:name="Dark List Accent 5" w:uiPriority="70"/>
+    <w:lsdException w:name="Colorful Shading Accent 5" w:uiPriority="71"/>
+    <w:lsdException w:name="Colorful List Accent 5" w:uiPriority="72"/>
+    <w:lsdException w:name="Colorful Grid Accent 5" w:uiPriority="73"/>
+    <w:lsdException w:name="Light Shading Accent 6" w:uiPriority="60"/>
+    <w:lsdException w:name="Light List Accent 6" w:uiPriority="61"/>
+    <w:lsdException w:name="Light Grid Accent 6" w:uiPriority="62"/>
+    <w:lsdException w:name="Medium Shading 1 Accent 6" w:uiPriority="63"/>
+    <w:lsdException w:name="Medium Shading 2 Accent 6" w:uiPriority="64"/>
+    <w:lsdException w:name="Medium List 1 Accent 6" w:uiPriority="65"/>
+    <w:lsdException w:name="Medium List 2 Accent 6" w:uiPriority="66"/>
+    <w:lsdException w:name="Medium Grid 1 Accent 6" w:uiPriority="67"/>
+    <w:lsdException w:name="Medium Grid 2 Accent 6" w:uiPriority="68"/>
+    <w:lsdException w:name="Medium Grid 3 Accent 6" w:uiPriority="69"/>
+    <w:lsdException w:name="Dark List Accent 6" w:uiPriority="70"/>
+    <w:lsdException w:name="Colorful Shading Accent 6" w:uiPriority="71"/>
+    <w:lsdException w:name="Colorful List Accent 6" w:uiPriority="72"/>
+    <w:lsdException w:name="Colorful Grid Accent 6" w:uiPriority="73"/>
+    <w:lsdException w:name="Subtle Emphasis" w:uiPriority="19" w:qFormat="1"/>
+    <w:lsdException w:name="Intense Emphasis" w:uiPriority="21" w:qFormat="1"/>
+    <w:lsdException w:name="Subtle Reference" w:uiPriority="31" w:qFormat="1"/>
+    <w:lsdException w:name="Intense Reference" w:uiPriority="32" w:qFormat="1"/>
+    <w:lsdException w:name="Book Title" w:uiPriority="33" w:qFormat="1"/>
+    <w:lsdException w:name="Bibliography" w:semiHidden="1" w:uiPriority="37" w:unhideWhenUsed="1"/>
+    <w:lsdException w:name="TOC Heading" w:semiHidden="1" w:uiPriority="39" w:unhideWhenUsed="1" w:qFormat="1"/>
+    <w:lsdException w:name="Plain Table 1" w:uiPriority="41"/>
+    <w:lsdException w:name="Plain Table 2" w:uiPriority="42"/>
+    <w:lsdException w:name="Plain Table 3" w:uiPriority="43"/>
+    <w:lsdException w:name="Plain Table 4" w:uiPriority="44"/>
+    <w:lsdException w:name="Plain Table 5" w:uiPriority="45"/>
+    <w:lsdException w:name="Grid Table Light" w:uiPriority="40"/>
+    <w:lsdException w:name="Grid Table 1 Light" w:uiPriority="46"/>
+    <w:lsdException w:name="Grid Table 2" w:uiPriority="47"/>
+    <w:lsdException w:name="Grid Table 3" w:uiPriority="48"/>
+    <w:lsdException w:name="Grid Table 4" w:uiPriority="49"/>
+    <w:lsdException w:name="Grid Table 5 Dark" w:uiPriority="50"/>
+    <w:lsdException w:name="Grid Table 6 Colorful" w:uiPriority="51"/>
+    <w:lsdException w:name="Grid Table 7 Colorful" w:uiPriority="52"/>
+    <w:lsdException w:name="Grid Table 1 Light Accent 1" w:uiPriority="46"/>
+    <w:lsdException w:name="Grid Table 2 Accent 1" w:uiPriority="47"/>
+    <w:lsdException w:name="Grid Table 3 Accent 1" w:uiPriority="48"/>
+    <w:lsdException w:name="Grid Table 4 Accent 1" w:uiPriority="49"/>
+    <w:lsdException w:name="Grid Table 5 Dark Accent 1" w:uiPriority="50"/>
+    <w:lsdException w:name="Grid Table 6 Colorful Accent 1" w:uiPriority="51"/>
+    <w:lsdException w:name="Grid Table 7 Colorful Accent 1" w:uiPriority="52"/>
+    <w:lsdException w:name="Grid Table 1 Light Accent 2" w:uiPriority="46"/>
+    <w:lsdException w:name="Grid Table 2 Accent 2" w:uiPriority="47"/>
+    <w:lsdException w:name="Grid Table 3 Accent 2" w:uiPriority="48"/>
+    <w:lsdException w:name="Grid Table 4 Accent 2" w:uiPriority="49"/>
+    <w:lsdException w:name="Grid Table 5 Dark Accent 2" w:uiPriority="50"/>
+    <w:lsdException w:name="Grid Table 6 Colorful Accent 2" w:uiPriority="51"/>
+    <w:lsdException w:name="Grid Table 7 Colorful Accent 2" w:uiPriority="52"/>
+    <w:lsdException w:name="Grid Table 1 Light Accent 3" w:uiPriority="46"/>
+    <w:lsdException w:name="Grid Table 2 Accent 3" w:uiPriority="47"/>
+    <w:lsdException w:name="Grid Table 3 Accent 3" w:uiPriority="48"/>
+    <w:lsdException w:name="Grid Table 4 Accent 3" w:uiPriority="49"/>
+    <w:lsdException w:name="Grid Table 5 Dark Accent 3" w:uiPriority="50"/>
+    <w:lsdException w:name="Grid Table 6 Colorful Accent 3" w:uiPriority="51"/>
+    <w:lsdException w:name="Grid Table 7 Colorful Accent 3" w:uiPriority="52"/>
+    <w:lsdException w:name="Grid Table 1 Light Accent 4" w:uiPriority="46"/>
+    <w:lsdException w:name="Grid Table 2 Accent 4" w:uiPriority="47"/>
+    <w:lsdException w:name="Grid Table 3 Accent 4" w:uiPriority="48"/>
+    <w:lsdException w:name="Grid Table 4 Accent 4" w:uiPriority="49"/>
+    <w:lsdException w:name="Grid Table 5 Dark Accent 4" w:uiPriority="50"/>
+    <w:lsdException w:name="Grid Table 6 Colorful Accent 4" w:uiPriority="51"/>
+    <w:lsdException w:name="Grid Table 7 Colorful Accent 4" w:uiPriority="52"/>
+    <w:lsdException w:name="Grid Table 1 Light Accent 5" w:uiPriority="46"/>
+    <w:lsdException w:name="Grid Table 2 Accent 5" w:uiPriority="47"/>
+    <w:lsdException w:name="Grid Table 3 Accent 5" w:uiPriority="48"/>
+    <w:lsdException w:name="Grid Table 4 Accent 5" w:uiPriority="49"/>
+    <w:lsdException w:name="Grid Table 5 Dark Accent 5" w:uiPriority="50"/>
+    <w:lsdException w:name="Grid Table 6 Colorful Accent 5" w:uiPriority="51"/>
+    <w:lsdException w:name="Grid Table 7 Colorful Accent 5" w:uiPriority="52"/>
+    <w:lsdException w:name="Grid Table 1 Light Accent 6" w:uiPriority="46"/>
+    <w:lsdException w:name="Grid Table 2 Accent 6" w:uiPriority="47"/>
+    <w:lsdException w:name="Grid Table 3 Accent 6" w:uiPriority="48"/>
+    <w:lsdException w:name="Grid Table 4 Accent 6" w:uiPriority="49"/>
+    <w:lsdException w:name="Grid Table 5 Dark Accent 6" w:uiPriority="50"/>
+    <w:lsdException w:name="Grid Table 6 Colorful Accent 6" w:uiPriority="51"/>
+    <w:lsdException w:name="Grid Table 7 Colorful Accent 6" w:uiPriority="52"/>
+    <w:lsdException w:name="List Table 1 Light" w:uiPriority="46"/>
+    <w:lsdException w:name="List Table 2" w:uiPriority="47"/>
+    <w:lsdException w:name="List Table 3" w:uiPriority="48"/>
+    <w:lsdException w:name="List Table 4" w:uiPriority="49"/>
+    <w:lsdException w:name="List Table 5 Dark" w:uiPriority="50"/>
+    <w:lsdException w:name="List Table 6 Colorful" w:uiPriority="51"/>
+    <w:lsdException w:name="List Table 7 Colorful" w:uiPriority="52"/>
+    <w:lsdException w:name="List Table 1 Light Accent 1" w:uiPriority="46"/>
+    <w:lsdException w:name="List Table 2 Accent 1" w:uiPriority="47"/>
+    <w:lsdException w:name="List Table 3 Accent 1" w:uiPriority="48"/>
+    <w:lsdException w:name="List Table 4 Accent 1" w:uiPriority="49"/>
+    <w:lsdException w:name="List Table 5 Dark Accent 1" w:uiPriority="50"/>
+    <w:lsdException w:name="List Table 6 Colorful Accent 1" w:uiPriority="51"/>
+    <w:lsdException w:name="List Table 7 Colorful Accent 1" w:uiPriority="52"/>
+    <w:lsdException w:name="List Table 1 Light Accent 2" w:uiPriority="46"/>
+    <w:lsdException w:name="List Table 2 Accent 2" w:uiPriority="47"/>
+    <w:lsdException w:name="List Table 3 Accent 2" w:uiPriority="48"/>
+    <w:lsdException w:name="List Table 4 Accent 2" w:uiPriority="49"/>
+    <w:lsdException w:name="List Table 5 Dark Accent 2" w:uiPriority="50"/>
+    <w:lsdException w:name="List Table 6 Colorful Accent 2" w:uiPriority="51"/>
+    <w:lsdException w:name="List Table 7 Colorful Accent 2" w:uiPriority="52"/>
+    <w:lsdException w:name="List Table 1 Light Accent 3" w:uiPriority="46"/>
+    <w:lsdException w:name="List Table 2 Accent 3" w:uiPriority="47"/>
+    <w:lsdException w:name="List Table 3 Accent 3" w:uiPriority="48"/>
+    <w:lsdException w:name="List Table 4 Accent 3" w:uiPriority="49"/>
+    <w:lsdException w:name="List Table 5 Dark Accent 3" w:uiPriority="50"/>
+    <w:lsdException w:name="List Table 6 Colorful Accent 3" w:uiPriority="51"/>
+    <w:lsdException w:name="List Table 7 Colorful Accent 3" w:uiPriority="52"/>
+    <w:lsdException w:name="List Table 1 Light Accent 4" w:uiPriority="46"/>
+    <w:lsdException w:name="List Table 2 Accent 4" w:uiPriority="47"/>
+    <w:lsdException w:name="List Table 3 Accent 4" w:uiPriority="48"/>
+    <w:lsdException w:name="List Table 4 Accent 4" w:uiPriority="49"/>
+    <w:lsdException w:name="List Table 5 Dark Accent 4" w:uiPriority="50"/>
+    <w:lsdException w:name="List Table 6 Colorful Accent 4" w:uiPriority="51"/>
+    <w:lsdException w:name="List Table 7 Colorful Accent 4" w:uiPriority="52"/>
+    <w:lsdException w:name="List Table 1 Light Accent 5" w:uiPriority="46"/>
+    <w:lsdException w:name="List Table 2 Accent 5" w:uiPriority="47"/>
+    <w:lsdException w:name="List Table 3 Accent 5" w:uiPriority="48"/>
+    <w:lsdException w:name="List Table 4 Accent 5" w:uiPriority="49"/>
+    <w:lsdException w:name="List Table 5 Dark Accent 5" w:uiPriority="50"/>
+    <w:lsdException w:name="List Table 6 Colorful Accent 5" w:uiPriority="51"/>
+    <w:lsdException w:name="List Table 7 Colorful Accent 5" w:uiPriority="52"/>
+    <w:lsdException w:name="List Table 1 Light Accent 6" w:uiPriority="46"/>
+    <w:lsdException w:name="List Table 2 Accent 6" w:uiPriority="47"/>
+    <w:lsdException w:name="List Table 3 Accent 6" w:uiPriority="48"/>
+    <w:lsdException w:name="List Table 4 Accent 6" w:uiPriority="49"/>
+    <w:lsdException w:name="List Table 5 Dark Accent 6" w:uiPriority="50"/>
+    <w:lsdException w:name="List Table 6 Colorful Accent 6" w:uiPriority="51"/>
+    <w:lsdException w:name="List Table 7 Colorful Accent 6" w:uiPriority="52"/>
+    <w:lsdException w:name="Mention" w:semiHidden="1" w:uiPriority="99" w:unhideWhenUsed="1"/>
+    <w:lsdException w:name="Smart Hyperlink" w:semiHidden="1" w:uiPriority="99" w:unhideWhenUsed="1"/>
+    <w:lsdException w:name="Hashtag" w:semiHidden="1" w:uiPriority="99" w:unhideWhenUsed="1"/>
+    <w:lsdException w:name="Unresolved Mention" w:semiHidden="1" w:uiPriority="99" w:unhideWhenUsed="1"/>
+    <w:lsdException w:name="Smart Link" w:semiHidden="1" w:uiPriority="99" w:unhideWhenUsed="1"/>
   </w:latentStyles>
-  <w:style w:type="paragraph" w:default="1" w:styleId="1">
+  <w:style w:type="paragraph" w:default="1" w:styleId="Normal">
     <w:name w:val="Normal"/>
     <w:qFormat/>
-    <w:uiPriority w:val="0"/>
     <w:rPr>
-      <w:rFonts w:asciiTheme="minorHAnsi" w:hAnsiTheme="minorHAnsi" w:eastAsiaTheme="minorEastAsia" w:cstheme="minorBidi"/>
-      <w:lang w:val="en-US" w:eastAsia="zh-CN" w:bidi="ar-SA"/>
+      <w:rFonts w:asciiTheme="minorHAnsi" w:eastAsiaTheme="minorEastAsia" w:hAnsiTheme="minorHAnsi" w:cstheme="minorBidi"/>
+      <w:lang w:val="en-US" w:eastAsia="zh-CN"/>
     </w:rPr>
   </w:style>
-  <w:style w:type="character" w:default="1" w:styleId="2">
+  <w:style w:type="character" w:default="1" w:styleId="DefaultParagraphFont">
     <w:name w:val="Default Paragraph Font"/>
+    <w:uiPriority w:val="1"/>
     <w:semiHidden/>
     <w:unhideWhenUsed/>
-    <w:qFormat/>
-    <w:uiPriority w:val="1"/>
   </w:style>
-  <w:style w:type="table" w:default="1" w:styleId="3">
+  <w:style w:type="table" w:default="1" w:styleId="TableNormal">
     <w:name w:val="Normal Table"/>
+    <w:uiPriority w:val="99"/>
     <w:semiHidden/>
     <w:unhideWhenUsed/>
-    <w:qFormat/>
-    <w:uiPriority w:val="99"/>
     <w:tblPr>
+      <w:tblInd w:w="0" w:type="dxa"/>
       <w:tblCellMar>
         <w:top w:w="0" w:type="dxa"/>
         <w:left w:w="108" w:type="dxa"/>
@@ -1618,9 +1616,14 @@
       </w:tblCellMar>
     </w:tblPr>
   </w:style>
-  <w:style w:type="paragraph" w:styleId="4">
+  <w:style w:type="numbering" w:default="1" w:styleId="NoList">
+    <w:name w:val="No List"/>
+    <w:uiPriority w:val="99"/>
+    <w:semiHidden/>
+    <w:unhideWhenUsed/>
+  </w:style>
+  <w:style w:type="paragraph" w:styleId="HTMLPreformatted">
     <w:name w:val="HTML Preformatted"/>
-    <w:uiPriority w:val="0"/>
     <w:pPr>
       <w:tabs>
         <w:tab w:val="left" w:pos="916"/>
@@ -1642,10 +1645,31 @@
       </w:tabs>
     </w:pPr>
     <w:rPr>
-      <w:rFonts w:hint="eastAsia" w:ascii="SimSun" w:hAnsi="SimSun" w:eastAsia="SimSun" w:cs="Times New Roman"/>
+      <w:rFonts w:ascii="SimSun" w:hAnsi="SimSun" w:hint="eastAsia"/>
       <w:sz w:val="24"/>
       <w:szCs w:val="24"/>
-      <w:lang w:val="en-US" w:eastAsia="zh-CN" w:bidi="ar-SA"/>
+      <w:lang w:val="en-US" w:eastAsia="zh-CN"/>
+    </w:rPr>
+  </w:style>
+  <w:style w:type="character" w:styleId="Hyperlink">
+    <w:name w:val="Hyperlink"/>
+    <w:basedOn w:val="DefaultParagraphFont"/>
+    <w:rsid w:val="00691DDD"/>
+    <w:rPr>
+      <w:color w:val="0563C1" w:themeColor="hyperlink"/>
+      <w:u w:val="single"/>
+    </w:rPr>
+  </w:style>
+  <w:style w:type="character" w:styleId="UnresolvedMention">
+    <w:name w:val="Unresolved Mention"/>
+    <w:basedOn w:val="DefaultParagraphFont"/>
+    <w:uiPriority w:val="99"/>
+    <w:semiHidden/>
+    <w:unhideWhenUsed/>
+    <w:rsid w:val="00691DDD"/>
+    <w:rPr>
+      <w:color w:val="605E5C"/>
+      <w:shd w:val="clear" w:color="auto" w:fill="E1DFDD"/>
     </w:rPr>
   </w:style>
 </w:styles>
@@ -1903,5 +1927,6 @@
     </a:fmtScheme>
   </a:themeElements>
   <a:objectDefaults/>
+  <a:extraClrSchemeLst/>
 </a:theme>
 </file>
</xml_diff>